<commit_message>
add some css animation
</commit_message>
<xml_diff>
--- a/读书笔记/front/html+css.docx
+++ b/读书笔记/front/html+css.docx
@@ -613,7 +613,6 @@
         <w:rPr>
           <w:rFonts w:eastAsiaTheme="minorEastAsia"/>
         </w:rPr>
-        <w:lastRenderedPageBreak/>
         <w:t>&lt;form method="post" action="save.php"&gt;</w:t>
       </w:r>
       <w:r>
@@ -960,6 +959,7 @@
         <w:spacing w:line="288" w:lineRule="auto"/>
       </w:pPr>
       <w:r>
+        <w:lastRenderedPageBreak/>
         <w:t>css</w:t>
       </w:r>
     </w:p>
@@ -1435,7 +1435,6 @@
         <w:rPr>
           <w:rFonts w:cs="微软雅黑" w:hint="eastAsia"/>
         </w:rPr>
-        <w:lastRenderedPageBreak/>
         <w:t>为某些权值设置具有最高权值使用</w:t>
       </w:r>
       <w:r>
@@ -2341,7 +2340,6 @@
         <w:rPr>
           <w:rFonts w:cs="微软雅黑"/>
         </w:rPr>
-        <w:lastRenderedPageBreak/>
         <w:t>元素的高度、宽度及顶部和</w:t>
       </w:r>
       <w:r>
@@ -2367,6 +2365,7 @@
         <w:rPr>
           <w:rFonts w:cs="微软雅黑"/>
         </w:rPr>
+        <w:lastRenderedPageBreak/>
         <w:t>元素的宽度就是它包含的文字或图片的宽度，不可改变</w:t>
       </w:r>
     </w:p>
@@ -2782,14 +2781,7 @@
         <w:rPr>
           <w:rFonts w:cs="微软雅黑"/>
         </w:rPr>
-        <w:t>div{padding-top:20px;padding-right:10px;padding-</w:t>
-      </w:r>
-      <w:r>
-        <w:rPr>
-          <w:rFonts w:cs="微软雅黑"/>
-        </w:rPr>
-        <w:lastRenderedPageBreak/>
-        <w:t>bottom:15px;padding-lefg:30px;}</w:t>
+        <w:t>div{padding-top:20px;padding-right:10px;padding-bottom:15px;padding-lefg:30px;}</w:t>
       </w:r>
     </w:p>
     <w:p>
@@ -3259,6 +3251,7 @@
         <w:rPr>
           <w:rFonts w:cs="微软雅黑"/>
         </w:rPr>
+        <w:lastRenderedPageBreak/>
         <w:t>盒模型代码简写：</w:t>
       </w:r>
       <w:r>
@@ -3423,7 +3416,6 @@
         <w:rPr>
           <w:rFonts w:cs="微软雅黑" w:hint="eastAsia"/>
         </w:rPr>
-        <w:lastRenderedPageBreak/>
         <w:t>如果</w:t>
       </w:r>
       <w:r>
@@ -4164,14 +4156,14 @@
         </w:numPr>
         <w:ind w:firstLineChars="0"/>
         <w:rPr>
-          <w:rFonts w:cs="微软雅黑"/>
-        </w:rPr>
-      </w:pPr>
-      <w:r>
-        <w:rPr>
-          <w:rFonts w:cs="微软雅黑"/>
-        </w:rPr>
-        <w:t>transform: translate(-100px, -100px)</w:t>
+          <w:rFonts w:cs="微软雅黑" w:hint="eastAsia"/>
+        </w:rPr>
+      </w:pPr>
+      <w:r>
+        <w:rPr>
+          <w:rFonts w:cs="微软雅黑"/>
+        </w:rPr>
+        <w:t>animation: animation</w:t>
       </w:r>
     </w:p>
     <w:p>
@@ -4190,7 +4182,412 @@
         <w:rPr>
           <w:rFonts w:cs="微软雅黑"/>
         </w:rPr>
-        <w:t>animation: animation</w:t>
+        <w:t>transform</w:t>
+      </w:r>
+      <w:r>
+        <w:rPr>
+          <w:rFonts w:cs="微软雅黑"/>
+        </w:rPr>
+        <w:t xml:space="preserve">: </w:t>
+      </w:r>
+      <w:r>
+        <w:rPr>
+          <w:rFonts w:cs="微软雅黑"/>
+        </w:rPr>
+        <w:t>变换</w:t>
+      </w:r>
+      <w:r>
+        <w:rPr>
+          <w:rFonts w:cs="微软雅黑" w:hint="eastAsia"/>
+        </w:rPr>
+        <w:t>，</w:t>
+      </w:r>
+      <w:r>
+        <w:rPr>
+          <w:rFonts w:cs="微软雅黑"/>
+        </w:rPr>
+        <w:t>改变元素的颜色位置大小</w:t>
+      </w:r>
+    </w:p>
+    <w:p>
+      <w:pPr>
+        <w:pStyle w:val="a3"/>
+        <w:numPr>
+          <w:ilvl w:val="1"/>
+          <w:numId w:val="4"/>
+        </w:numPr>
+        <w:ind w:firstLineChars="0"/>
+        <w:rPr>
+          <w:rFonts w:cs="微软雅黑"/>
+        </w:rPr>
+      </w:pPr>
+      <w:r>
+        <w:rPr>
+          <w:rFonts w:cs="微软雅黑"/>
+        </w:rPr>
+        <w:t xml:space="preserve">translate/translateX/translateY(x [,y]): </w:t>
+      </w:r>
+      <w:r>
+        <w:rPr>
+          <w:rFonts w:cs="微软雅黑" w:hint="eastAsia"/>
+        </w:rPr>
+        <w:t>沿着</w:t>
+      </w:r>
+      <w:r>
+        <w:rPr>
+          <w:rFonts w:cs="微软雅黑"/>
+        </w:rPr>
+        <w:t>X</w:t>
+      </w:r>
+      <w:r>
+        <w:rPr>
+          <w:rFonts w:cs="微软雅黑" w:hint="eastAsia"/>
+        </w:rPr>
+        <w:t>和</w:t>
+      </w:r>
+      <w:r>
+        <w:rPr>
+          <w:rFonts w:cs="微软雅黑"/>
+        </w:rPr>
+        <w:t>Y</w:t>
+      </w:r>
+      <w:r>
+        <w:rPr>
+          <w:rFonts w:cs="微软雅黑" w:hint="eastAsia"/>
+        </w:rPr>
+        <w:t>轴移动元素</w:t>
+      </w:r>
+      <w:r>
+        <w:rPr>
+          <w:rFonts w:cs="微软雅黑" w:hint="eastAsia"/>
+        </w:rPr>
+        <w:t>:[</w:t>
+      </w:r>
+      <w:r>
+        <w:rPr>
+          <w:rFonts w:cs="微软雅黑"/>
+        </w:rPr>
+        <w:t>transform:</w:t>
+      </w:r>
+      <w:r>
+        <w:rPr>
+          <w:rFonts w:cs="微软雅黑"/>
+        </w:rPr>
+        <w:t>translate(-10px, -10px)</w:t>
+      </w:r>
+      <w:r>
+        <w:rPr>
+          <w:rFonts w:cs="微软雅黑"/>
+        </w:rPr>
+        <w:t>;transform:</w:t>
+      </w:r>
+      <w:r>
+        <w:rPr>
+          <w:rFonts w:cs="微软雅黑"/>
+        </w:rPr>
+        <w:t>translateX(10px);</w:t>
+      </w:r>
+      <w:r>
+        <w:rPr>
+          <w:rFonts w:cs="微软雅黑"/>
+        </w:rPr>
+        <w:t>]</w:t>
+      </w:r>
+    </w:p>
+    <w:p>
+      <w:pPr>
+        <w:pStyle w:val="a3"/>
+        <w:numPr>
+          <w:ilvl w:val="1"/>
+          <w:numId w:val="4"/>
+        </w:numPr>
+        <w:ind w:firstLineChars="0"/>
+        <w:rPr>
+          <w:rFonts w:cs="微软雅黑" w:hint="eastAsia"/>
+        </w:rPr>
+      </w:pPr>
+      <w:r>
+        <w:rPr>
+          <w:rFonts w:cs="微软雅黑"/>
+        </w:rPr>
+        <w:t xml:space="preserve">rotate(angle): </w:t>
+      </w:r>
+      <w:r>
+        <w:rPr>
+          <w:rFonts w:cs="微软雅黑" w:hint="eastAsia"/>
+        </w:rPr>
+        <w:t>旋转元素对象，值为一个度数值</w:t>
+      </w:r>
+      <w:r>
+        <w:rPr>
+          <w:rFonts w:cs="微软雅黑"/>
+        </w:rPr>
+        <w:t>:[</w:t>
+      </w:r>
+      <w:r>
+        <w:rPr>
+          <w:rFonts w:cs="微软雅黑"/>
+        </w:rPr>
+        <w:t>transform: rotate(45deg);</w:t>
+      </w:r>
+      <w:r>
+        <w:rPr>
+          <w:rFonts w:cs="微软雅黑"/>
+        </w:rPr>
+        <w:t>]</w:t>
+      </w:r>
+    </w:p>
+    <w:p>
+      <w:pPr>
+        <w:pStyle w:val="a3"/>
+        <w:numPr>
+          <w:ilvl w:val="1"/>
+          <w:numId w:val="4"/>
+        </w:numPr>
+        <w:ind w:firstLineChars="0"/>
+        <w:rPr>
+          <w:rFonts w:cs="微软雅黑"/>
+        </w:rPr>
+      </w:pPr>
+      <w:r>
+        <w:rPr>
+          <w:rFonts w:cs="微软雅黑"/>
+        </w:rPr>
+        <w:t>scale</w:t>
+      </w:r>
+      <w:r>
+        <w:rPr>
+          <w:rFonts w:cs="微软雅黑" w:hint="eastAsia"/>
+        </w:rPr>
+        <w:t>/scaleX/scaleY</w:t>
+      </w:r>
+      <w:r>
+        <w:rPr>
+          <w:rFonts w:cs="微软雅黑"/>
+        </w:rPr>
+        <w:t>(angle)</w:t>
+      </w:r>
+      <w:r>
+        <w:rPr>
+          <w:rFonts w:cs="微软雅黑" w:hint="eastAsia"/>
+        </w:rPr>
+        <w:t xml:space="preserve">: </w:t>
+      </w:r>
+      <w:r>
+        <w:rPr>
+          <w:rFonts w:cs="微软雅黑" w:hint="eastAsia"/>
+        </w:rPr>
+        <w:t>缩放，</w:t>
+      </w:r>
+      <w:r>
+        <w:rPr>
+          <w:rFonts w:cs="微软雅黑" w:hint="eastAsia"/>
+        </w:rPr>
+        <w:t>改变元素的宽度和高度，取值包括正数、负数和小数</w:t>
+      </w:r>
+      <w:r>
+        <w:rPr>
+          <w:rFonts w:cs="微软雅黑" w:hint="eastAsia"/>
+        </w:rPr>
+        <w:t>:[</w:t>
+      </w:r>
+      <w:r>
+        <w:t xml:space="preserve"> </w:t>
+      </w:r>
+      <w:r>
+        <w:rPr>
+          <w:rFonts w:cs="微软雅黑"/>
+        </w:rPr>
+        <w:t>transform: scale(0.8, 0.8);</w:t>
+      </w:r>
+      <w:r>
+        <w:t xml:space="preserve"> </w:t>
+      </w:r>
+      <w:r>
+        <w:rPr>
+          <w:rFonts w:cs="微软雅黑"/>
+        </w:rPr>
+        <w:t>transform: scaleX(0.8);</w:t>
+      </w:r>
+      <w:r>
+        <w:rPr>
+          <w:rFonts w:cs="微软雅黑" w:hint="eastAsia"/>
+        </w:rPr>
+        <w:t>]</w:t>
+      </w:r>
+    </w:p>
+    <w:p>
+      <w:pPr>
+        <w:pStyle w:val="a3"/>
+        <w:numPr>
+          <w:ilvl w:val="1"/>
+          <w:numId w:val="4"/>
+        </w:numPr>
+        <w:ind w:firstLineChars="0"/>
+        <w:rPr>
+          <w:rFonts w:cs="微软雅黑"/>
+        </w:rPr>
+      </w:pPr>
+      <w:r>
+        <w:rPr>
+          <w:rFonts w:cs="微软雅黑"/>
+        </w:rPr>
+        <w:t>skew</w:t>
+      </w:r>
+      <w:r>
+        <w:rPr>
+          <w:rFonts w:cs="微软雅黑" w:hint="eastAsia"/>
+        </w:rPr>
+        <w:t>/skewX/skewY</w:t>
+      </w:r>
+      <w:r>
+        <w:rPr>
+          <w:rFonts w:cs="微软雅黑"/>
+        </w:rPr>
+        <w:t>(angle [, angle])</w:t>
+      </w:r>
+      <w:r>
+        <w:rPr>
+          <w:rFonts w:cs="微软雅黑" w:hint="eastAsia"/>
+        </w:rPr>
+        <w:t>：</w:t>
+      </w:r>
+      <w:r>
+        <w:rPr>
+          <w:rFonts w:cs="微软雅黑" w:hint="eastAsia"/>
+        </w:rPr>
+        <w:t>倾斜元素对象，取值为一个度数值</w:t>
+      </w:r>
+      <w:r>
+        <w:rPr>
+          <w:rFonts w:cs="微软雅黑" w:hint="eastAsia"/>
+        </w:rPr>
+        <w:t>:[</w:t>
+      </w:r>
+      <w:r>
+        <w:t xml:space="preserve"> </w:t>
+      </w:r>
+      <w:r>
+        <w:rPr>
+          <w:rFonts w:cs="微软雅黑"/>
+        </w:rPr>
+        <w:t>transform: skew(15deg, 15deg);</w:t>
+      </w:r>
+      <w:r>
+        <w:t xml:space="preserve"> </w:t>
+      </w:r>
+      <w:r>
+        <w:rPr>
+          <w:rFonts w:cs="微软雅黑"/>
+        </w:rPr>
+        <w:t>transform: skewX(15deg);</w:t>
+      </w:r>
+      <w:r>
+        <w:rPr>
+          <w:rFonts w:cs="微软雅黑" w:hint="eastAsia"/>
+        </w:rPr>
+        <w:t>]</w:t>
+      </w:r>
+    </w:p>
+    <w:p>
+      <w:pPr>
+        <w:pStyle w:val="a3"/>
+        <w:numPr>
+          <w:ilvl w:val="1"/>
+          <w:numId w:val="4"/>
+        </w:numPr>
+        <w:ind w:firstLineChars="0"/>
+        <w:rPr>
+          <w:rFonts w:cs="微软雅黑"/>
+        </w:rPr>
+      </w:pPr>
+      <w:r>
+        <w:rPr>
+          <w:rFonts w:cs="微软雅黑"/>
+        </w:rPr>
+        <w:t>transform-origin(x-axis[,y-axis,z-axis]): x-axis (</w:t>
+      </w:r>
+      <w:r>
+        <w:rPr>
+          <w:rFonts w:cs="微软雅黑" w:hint="eastAsia"/>
+        </w:rPr>
+        <w:t>定义视图被置于</w:t>
+      </w:r>
+      <w:r>
+        <w:rPr>
+          <w:rFonts w:cs="微软雅黑"/>
+        </w:rPr>
+        <w:t>x</w:t>
+      </w:r>
+      <w:r>
+        <w:rPr>
+          <w:rFonts w:cs="微软雅黑" w:hint="eastAsia"/>
+        </w:rPr>
+        <w:t>轴的何处，可能值是</w:t>
+      </w:r>
+      <w:r>
+        <w:rPr>
+          <w:rFonts w:cs="微软雅黑"/>
+        </w:rPr>
+        <w:t>left\center\right\bottom\length\%); y-axis(</w:t>
+      </w:r>
+      <w:r>
+        <w:rPr>
+          <w:rFonts w:cs="微软雅黑" w:hint="eastAsia"/>
+        </w:rPr>
+        <w:t>定义视图被置于</w:t>
+      </w:r>
+      <w:r>
+        <w:rPr>
+          <w:rFonts w:cs="微软雅黑"/>
+        </w:rPr>
+        <w:t>Y</w:t>
+      </w:r>
+      <w:r>
+        <w:rPr>
+          <w:rFonts w:cs="微软雅黑" w:hint="eastAsia"/>
+        </w:rPr>
+        <w:t>轴的何处</w:t>
+      </w:r>
+      <w:r>
+        <w:rPr>
+          <w:rFonts w:cs="微软雅黑"/>
+        </w:rPr>
+        <w:t>); z-axis;</w:t>
+      </w:r>
+      <w:r>
+        <w:rPr>
+          <w:rFonts w:cs="微软雅黑"/>
+        </w:rPr>
+        <w:t xml:space="preserve"> [</w:t>
+      </w:r>
+      <w:r>
+        <w:rPr>
+          <w:rFonts w:cs="微软雅黑"/>
+        </w:rPr>
+        <w:t>transform-origin:left top;</w:t>
+      </w:r>
+      <w:r>
+        <w:rPr>
+          <w:rFonts w:cs="微软雅黑"/>
+        </w:rPr>
+        <w:t>]</w:t>
+      </w:r>
+    </w:p>
+    <w:p>
+      <w:pPr>
+        <w:widowControl/>
+        <w:spacing w:line="240" w:lineRule="auto"/>
+        <w:jc w:val="left"/>
+        <w:rPr>
+          <w:rFonts w:eastAsia="微软雅黑" w:cs="微软雅黑" w:hint="eastAsia"/>
+        </w:rPr>
+      </w:pPr>
+      <w:r>
+        <w:rPr>
+          <w:rFonts w:cs="微软雅黑"/>
+        </w:rPr>
+        <w:br w:type="page"/>
       </w:r>
     </w:p>
     <w:p>
@@ -4201,10 +4598,283 @@
           <w:numId w:val="4"/>
         </w:numPr>
         <w:ind w:firstLineChars="0"/>
-        <w:rPr>
-          <w:rFonts w:cs="微软雅黑"/>
-        </w:rPr>
-      </w:pPr>
+      </w:pPr>
+      <w:r>
+        <w:lastRenderedPageBreak/>
+        <w:t xml:space="preserve">transition </w:t>
+      </w:r>
+      <w:r>
+        <w:t>动画</w:t>
+      </w:r>
+    </w:p>
+    <w:p>
+      <w:pPr>
+        <w:pStyle w:val="a3"/>
+        <w:numPr>
+          <w:ilvl w:val="1"/>
+          <w:numId w:val="4"/>
+        </w:numPr>
+        <w:ind w:firstLineChars="0"/>
+      </w:pPr>
+      <w:r>
+        <w:t xml:space="preserve">transition: </w:t>
+      </w:r>
+      <w:r>
+        <w:t>简写属性</w:t>
+      </w:r>
+      <w:r>
+        <w:rPr>
+          <w:rFonts w:hint="eastAsia"/>
+        </w:rPr>
+        <w:t>，</w:t>
+      </w:r>
+      <w:r>
+        <w:t>用于在一个属性中设置四个过渡属性</w:t>
+      </w:r>
+      <w:r>
+        <w:rPr>
+          <w:rFonts w:hint="eastAsia"/>
+        </w:rPr>
+        <w:t>:</w:t>
+      </w:r>
+      <w:r>
+        <w:rPr>
+          <w:rFonts w:hint="eastAsia"/>
+        </w:rPr>
+        <w:tab/>
+      </w:r>
+      <w:r>
+        <w:rPr>
+          <w:rFonts w:hint="eastAsia"/>
+        </w:rPr>
+        <w:tab/>
+      </w:r>
+      <w:r>
+        <w:rPr>
+          <w:rFonts w:hint="eastAsia"/>
+        </w:rPr>
+        <w:tab/>
+        <w:t>[</w:t>
+      </w:r>
+      <w:r>
+        <w:t>transition: all 4s linear;</w:t>
+      </w:r>
+      <w:r>
+        <w:t>]</w:t>
+      </w:r>
+    </w:p>
+    <w:p>
+      <w:pPr>
+        <w:pStyle w:val="a3"/>
+        <w:numPr>
+          <w:ilvl w:val="1"/>
+          <w:numId w:val="4"/>
+        </w:numPr>
+        <w:ind w:firstLineChars="0"/>
+      </w:pPr>
+      <w:r>
+        <w:t xml:space="preserve">transition-property none|all|property: </w:t>
+      </w:r>
+      <w:r>
+        <w:rPr>
+          <w:rFonts w:hint="eastAsia"/>
+        </w:rPr>
+        <w:t>规定应用过渡的</w:t>
+      </w:r>
+      <w:r>
+        <w:t>CSS</w:t>
+      </w:r>
+      <w:r>
+        <w:rPr>
+          <w:rFonts w:hint="eastAsia"/>
+        </w:rPr>
+        <w:t>属性的名称</w:t>
+      </w:r>
+    </w:p>
+    <w:p>
+      <w:pPr>
+        <w:pStyle w:val="a3"/>
+        <w:numPr>
+          <w:ilvl w:val="1"/>
+          <w:numId w:val="4"/>
+        </w:numPr>
+        <w:ind w:firstLineChars="0"/>
+      </w:pPr>
+      <w:r>
+        <w:t xml:space="preserve">transition-duration time: </w:t>
+      </w:r>
+      <w:r>
+        <w:rPr>
+          <w:rFonts w:hint="eastAsia"/>
+        </w:rPr>
+        <w:t>定义过渡花费的时间，默认是</w:t>
+      </w:r>
+      <w:r>
+        <w:t>0</w:t>
+      </w:r>
+    </w:p>
+    <w:p>
+      <w:pPr>
+        <w:pStyle w:val="a3"/>
+        <w:numPr>
+          <w:ilvl w:val="1"/>
+          <w:numId w:val="4"/>
+        </w:numPr>
+        <w:ind w:firstLineChars="0"/>
+      </w:pPr>
+      <w:r>
+        <w:t xml:space="preserve">transition-timing-function: </w:t>
+      </w:r>
+      <w:r>
+        <w:rPr>
+          <w:rFonts w:hint="eastAsia"/>
+        </w:rPr>
+        <w:t>定义过渡效果的时间曲线，默认是</w:t>
+      </w:r>
+      <w:r>
+        <w:t xml:space="preserve"> "ease"</w:t>
+      </w:r>
+    </w:p>
+    <w:p>
+      <w:pPr>
+        <w:pStyle w:val="a3"/>
+        <w:numPr>
+          <w:ilvl w:val="0"/>
+          <w:numId w:val="5"/>
+        </w:numPr>
+        <w:ind w:firstLineChars="0"/>
+      </w:pPr>
+      <w:r>
+        <w:t xml:space="preserve">linear: </w:t>
+      </w:r>
+      <w:r>
+        <w:rPr>
+          <w:rFonts w:hint="eastAsia"/>
+        </w:rPr>
+        <w:t>规定以相同的速度开始至结束的过渡效果</w:t>
+      </w:r>
+    </w:p>
+    <w:p>
+      <w:pPr>
+        <w:pStyle w:val="a3"/>
+        <w:numPr>
+          <w:ilvl w:val="0"/>
+          <w:numId w:val="5"/>
+        </w:numPr>
+        <w:ind w:firstLineChars="0"/>
+      </w:pPr>
+      <w:r>
+        <w:t xml:space="preserve">ease : </w:t>
+      </w:r>
+      <w:r>
+        <w:rPr>
+          <w:rFonts w:hint="eastAsia"/>
+        </w:rPr>
+        <w:t>规定以慢速开始，然后变快，然后慢速结束</w:t>
+      </w:r>
+    </w:p>
+    <w:p>
+      <w:pPr>
+        <w:pStyle w:val="a3"/>
+        <w:numPr>
+          <w:ilvl w:val="0"/>
+          <w:numId w:val="5"/>
+        </w:numPr>
+        <w:ind w:firstLineChars="0"/>
+      </w:pPr>
+      <w:r>
+        <w:t xml:space="preserve">ease-in : </w:t>
+      </w:r>
+      <w:r>
+        <w:rPr>
+          <w:rFonts w:hint="eastAsia"/>
+        </w:rPr>
+        <w:t>规定以慢速开始的过渡效果</w:t>
+      </w:r>
+    </w:p>
+    <w:p>
+      <w:pPr>
+        <w:pStyle w:val="a3"/>
+        <w:numPr>
+          <w:ilvl w:val="0"/>
+          <w:numId w:val="5"/>
+        </w:numPr>
+        <w:ind w:firstLineChars="0"/>
+      </w:pPr>
+      <w:r>
+        <w:t xml:space="preserve">ease-out: </w:t>
+      </w:r>
+      <w:r>
+        <w:rPr>
+          <w:rFonts w:hint="eastAsia"/>
+        </w:rPr>
+        <w:t>规定以慢速结束的过渡效果</w:t>
+      </w:r>
+    </w:p>
+    <w:p>
+      <w:pPr>
+        <w:pStyle w:val="a3"/>
+        <w:numPr>
+          <w:ilvl w:val="0"/>
+          <w:numId w:val="5"/>
+        </w:numPr>
+        <w:ind w:firstLineChars="0"/>
+      </w:pPr>
+      <w:r>
+        <w:t xml:space="preserve">cubic-bezier(n,n,n,n): </w:t>
+      </w:r>
+      <w:r>
+        <w:rPr>
+          <w:rFonts w:hint="eastAsia"/>
+        </w:rPr>
+        <w:t>在</w:t>
+      </w:r>
+      <w:r>
+        <w:t>cubic-bezier</w:t>
+      </w:r>
+      <w:r>
+        <w:rPr>
+          <w:rFonts w:hint="eastAsia"/>
+        </w:rPr>
+        <w:t>中定义自己的值，可以是</w:t>
+      </w:r>
+      <w:r>
+        <w:t>0</w:t>
+      </w:r>
+      <w:r>
+        <w:rPr>
+          <w:rFonts w:hint="eastAsia"/>
+        </w:rPr>
+        <w:t>到</w:t>
+      </w:r>
+      <w:r>
+        <w:t>1</w:t>
+      </w:r>
+      <w:r>
+        <w:rPr>
+          <w:rFonts w:hint="eastAsia"/>
+        </w:rPr>
+        <w:t>之间</w:t>
+      </w:r>
+    </w:p>
+    <w:p>
+      <w:pPr>
+        <w:pStyle w:val="a3"/>
+        <w:numPr>
+          <w:ilvl w:val="0"/>
+          <w:numId w:val="5"/>
+        </w:numPr>
+        <w:ind w:firstLineChars="0"/>
+      </w:pPr>
+      <w:r>
+        <w:t xml:space="preserve">transition-delay time: </w:t>
+      </w:r>
+      <w:r>
+        <w:rPr>
+          <w:rFonts w:hint="eastAsia"/>
+        </w:rPr>
+        <w:t>规定过渡效果何时开始</w:t>
+      </w:r>
     </w:p>
     <w:p>
       <w:pPr>
@@ -4214,40 +4884,1330 @@
           <w:numId w:val="4"/>
         </w:numPr>
         <w:ind w:firstLineChars="0"/>
-        <w:rPr>
-          <w:rFonts w:cs="微软雅黑"/>
-        </w:rPr>
-      </w:pPr>
-      <w:r>
-        <w:rPr>
-          <w:rFonts w:cs="微软雅黑"/>
-        </w:rPr>
+      </w:pPr>
+      <w:r>
+        <w:t xml:space="preserve">@keyframes </w:t>
+      </w:r>
+      <w:r>
+        <w:rPr>
+          <w:rFonts w:hint="eastAsia"/>
+        </w:rPr>
+        <w:t>规则是创建动画。</w:t>
+      </w:r>
+      <w:r>
+        <w:t>@keyframes</w:t>
+      </w:r>
+      <w:r>
+        <w:rPr>
+          <w:rFonts w:hint="eastAsia"/>
+        </w:rPr>
+        <w:t>规则内指定一个</w:t>
+      </w:r>
+      <w:r>
+        <w:t>CSS</w:t>
+      </w:r>
+      <w:r>
+        <w:rPr>
+          <w:rFonts w:hint="eastAsia"/>
+        </w:rPr>
+        <w:t>样式和动画将逐步从目前的样式更改为新的样式</w:t>
+      </w:r>
+      <w:r>
+        <w:rPr>
+          <w:rFonts w:hint="eastAsia"/>
+        </w:rPr>
+        <w:t>。</w:t>
+      </w:r>
+      <w:r>
+        <w:rPr>
+          <w:rFonts w:hint="eastAsia"/>
+        </w:rPr>
+        <w:t>用百分比来规定变化发生的时间，或用关键字“</w:t>
+      </w:r>
+      <w:r>
+        <w:t xml:space="preserve">from” </w:t>
+      </w:r>
+      <w:r>
+        <w:rPr>
+          <w:rFonts w:hint="eastAsia"/>
+        </w:rPr>
+        <w:t>和</w:t>
+      </w:r>
+      <w:r>
+        <w:t xml:space="preserve"> “to” </w:t>
+      </w:r>
+      <w:r>
+        <w:rPr>
+          <w:rFonts w:hint="eastAsia"/>
+        </w:rPr>
+        <w:t>等同于</w:t>
+      </w:r>
+      <w:r>
+        <w:t>0%</w:t>
+      </w:r>
+      <w:r>
+        <w:rPr>
+          <w:rFonts w:hint="eastAsia"/>
+        </w:rPr>
+        <w:t>和</w:t>
+      </w:r>
+      <w:r>
+        <w:t>100%</w:t>
+      </w:r>
+      <w:r>
+        <w:rPr>
+          <w:rFonts w:hint="eastAsia"/>
+        </w:rPr>
+        <w:t>；始终定义</w:t>
+      </w:r>
+      <w:r>
+        <w:t>0%</w:t>
+      </w:r>
+      <w:r>
+        <w:rPr>
+          <w:rFonts w:hint="eastAsia"/>
+        </w:rPr>
+        <w:t>和</w:t>
+      </w:r>
+      <w:r>
+        <w:t>100%</w:t>
+      </w:r>
+      <w:r>
+        <w:rPr>
+          <w:rFonts w:hint="eastAsia"/>
+        </w:rPr>
+        <w:t>。</w:t>
+      </w:r>
+    </w:p>
+    <w:p>
+      <w:pPr>
+        <w:pStyle w:val="HTML"/>
+        <w:shd w:val="clear" w:color="auto" w:fill="272822"/>
+        <w:ind w:left="360"/>
+        <w:rPr>
+          <w:rFonts w:ascii="Monaco" w:hAnsi="Monaco"/>
+          <w:color w:val="F8F8F2"/>
+          <w:sz w:val="20"/>
+          <w:szCs w:val="20"/>
+        </w:rPr>
+      </w:pPr>
+      <w:r>
+        <w:rPr>
+          <w:rFonts w:ascii="Monaco" w:hAnsi="Monaco"/>
+          <w:color w:val="F92672"/>
+          <w:sz w:val="20"/>
+          <w:szCs w:val="20"/>
+        </w:rPr>
+        <w:t xml:space="preserve">@-webkit-keyframes </w:t>
+      </w:r>
+      <w:r>
+        <w:rPr>
+          <w:rFonts w:ascii="Monaco" w:hAnsi="Monaco"/>
+          <w:color w:val="A6E22E"/>
+          <w:sz w:val="20"/>
+          <w:szCs w:val="20"/>
+        </w:rPr>
+        <w:t xml:space="preserve">running </w:t>
+      </w:r>
+      <w:r>
+        <w:rPr>
+          <w:rFonts w:ascii="Monaco" w:hAnsi="Monaco"/>
+          <w:color w:val="F8F8F2"/>
+          <w:sz w:val="20"/>
+          <w:szCs w:val="20"/>
+        </w:rPr>
+        <w:t>{</w:t>
+      </w:r>
+      <w:r>
+        <w:rPr>
+          <w:rFonts w:ascii="Monaco" w:hAnsi="Monaco"/>
+          <w:color w:val="F8F8F2"/>
+          <w:sz w:val="20"/>
+          <w:szCs w:val="20"/>
+        </w:rPr>
+        <w:br/>
+        <w:t xml:space="preserve">    </w:t>
+      </w:r>
+      <w:r>
+        <w:rPr>
+          <w:rFonts w:ascii="Monaco" w:hAnsi="Monaco"/>
+          <w:color w:val="A6E22E"/>
+          <w:sz w:val="20"/>
+          <w:szCs w:val="20"/>
+        </w:rPr>
+        <w:t xml:space="preserve">0% </w:t>
+      </w:r>
+      <w:r>
+        <w:rPr>
+          <w:rFonts w:ascii="Monaco" w:hAnsi="Monaco"/>
+          <w:color w:val="F8F8F2"/>
+          <w:sz w:val="20"/>
+          <w:szCs w:val="20"/>
+        </w:rPr>
+        <w:t>{</w:t>
+      </w:r>
+      <w:r>
+        <w:rPr>
+          <w:rFonts w:ascii="Monaco" w:hAnsi="Monaco"/>
+          <w:color w:val="F8F8F2"/>
+          <w:sz w:val="20"/>
+          <w:szCs w:val="20"/>
+        </w:rPr>
+        <w:br/>
+        <w:t xml:space="preserve">        </w:t>
+      </w:r>
+      <w:r>
+        <w:rPr>
+          <w:rFonts w:ascii="Monaco" w:hAnsi="Monaco"/>
+          <w:i/>
+          <w:iCs/>
+          <w:color w:val="66D9EF"/>
+          <w:sz w:val="20"/>
+          <w:szCs w:val="20"/>
+        </w:rPr>
+        <w:t>background-position</w:t>
+      </w:r>
+      <w:r>
+        <w:rPr>
+          <w:rFonts w:ascii="Monaco" w:hAnsi="Monaco"/>
+          <w:color w:val="F8F8F2"/>
+          <w:sz w:val="20"/>
+          <w:szCs w:val="20"/>
+        </w:rPr>
+        <w:t xml:space="preserve">: </w:t>
+      </w:r>
+      <w:r>
+        <w:rPr>
+          <w:rFonts w:ascii="Monaco" w:hAnsi="Monaco"/>
+          <w:color w:val="AE81FF"/>
+          <w:sz w:val="20"/>
+          <w:szCs w:val="20"/>
+        </w:rPr>
+        <w:t>0</w:t>
+      </w:r>
+      <w:r>
+        <w:rPr>
+          <w:rFonts w:ascii="Monaco" w:hAnsi="Monaco"/>
+          <w:color w:val="F8F8F2"/>
+          <w:sz w:val="20"/>
+          <w:szCs w:val="20"/>
+        </w:rPr>
+        <w:t xml:space="preserve">, </w:t>
+      </w:r>
+      <w:r>
+        <w:rPr>
+          <w:rFonts w:ascii="Monaco" w:hAnsi="Monaco"/>
+          <w:color w:val="AE81FF"/>
+          <w:sz w:val="20"/>
+          <w:szCs w:val="20"/>
+        </w:rPr>
+        <w:t>0</w:t>
+      </w:r>
+      <w:r>
+        <w:rPr>
+          <w:rFonts w:ascii="Monaco" w:hAnsi="Monaco"/>
+          <w:color w:val="F8F8F2"/>
+          <w:sz w:val="20"/>
+          <w:szCs w:val="20"/>
+        </w:rPr>
+        <w:t>;</w:t>
+      </w:r>
+      <w:r>
+        <w:rPr>
+          <w:rFonts w:ascii="Monaco" w:hAnsi="Monaco"/>
+          <w:color w:val="F8F8F2"/>
+          <w:sz w:val="20"/>
+          <w:szCs w:val="20"/>
+        </w:rPr>
+        <w:br/>
+        <w:t xml:space="preserve">    }</w:t>
+      </w:r>
+      <w:r>
+        <w:rPr>
+          <w:rFonts w:ascii="Monaco" w:hAnsi="Monaco"/>
+          <w:color w:val="F8F8F2"/>
+          <w:sz w:val="20"/>
+          <w:szCs w:val="20"/>
+        </w:rPr>
+        <w:br/>
+        <w:t xml:space="preserve">    </w:t>
+      </w:r>
+      <w:r>
+        <w:rPr>
+          <w:rFonts w:ascii="Monaco" w:hAnsi="Monaco"/>
+          <w:color w:val="A6E22E"/>
+          <w:sz w:val="20"/>
+          <w:szCs w:val="20"/>
+        </w:rPr>
+        <w:t xml:space="preserve">14.3% </w:t>
+      </w:r>
+      <w:r>
+        <w:rPr>
+          <w:rFonts w:ascii="Monaco" w:hAnsi="Monaco"/>
+          <w:color w:val="F8F8F2"/>
+          <w:sz w:val="20"/>
+          <w:szCs w:val="20"/>
+        </w:rPr>
+        <w:t>{</w:t>
+      </w:r>
+      <w:r>
+        <w:rPr>
+          <w:rFonts w:ascii="Monaco" w:hAnsi="Monaco"/>
+          <w:color w:val="F8F8F2"/>
+          <w:sz w:val="20"/>
+          <w:szCs w:val="20"/>
+        </w:rPr>
+        <w:br/>
+        <w:t xml:space="preserve">        </w:t>
+      </w:r>
+      <w:r>
+        <w:rPr>
+          <w:rFonts w:ascii="Monaco" w:hAnsi="Monaco"/>
+          <w:i/>
+          <w:iCs/>
+          <w:color w:val="66D9EF"/>
+          <w:sz w:val="20"/>
+          <w:szCs w:val="20"/>
+        </w:rPr>
+        <w:t>background-position</w:t>
+      </w:r>
+      <w:r>
+        <w:rPr>
+          <w:rFonts w:ascii="Monaco" w:hAnsi="Monaco"/>
+          <w:color w:val="F8F8F2"/>
+          <w:sz w:val="20"/>
+          <w:szCs w:val="20"/>
+        </w:rPr>
+        <w:t xml:space="preserve">: </w:t>
+      </w:r>
+      <w:r>
+        <w:rPr>
+          <w:rFonts w:ascii="Monaco" w:hAnsi="Monaco"/>
+          <w:color w:val="F92672"/>
+          <w:sz w:val="20"/>
+          <w:szCs w:val="20"/>
+        </w:rPr>
+        <w:t>-</w:t>
+      </w:r>
+      <w:r>
+        <w:rPr>
+          <w:rFonts w:ascii="Monaco" w:hAnsi="Monaco"/>
+          <w:color w:val="AE81FF"/>
+          <w:sz w:val="20"/>
+          <w:szCs w:val="20"/>
+        </w:rPr>
+        <w:t>180</w:t>
+      </w:r>
+      <w:r>
+        <w:rPr>
+          <w:rFonts w:ascii="Monaco" w:hAnsi="Monaco"/>
+          <w:b/>
+          <w:bCs/>
+          <w:color w:val="68E868"/>
+          <w:sz w:val="20"/>
+          <w:szCs w:val="20"/>
+        </w:rPr>
+        <w:t>px</w:t>
+      </w:r>
+      <w:r>
+        <w:rPr>
+          <w:rFonts w:ascii="Monaco" w:hAnsi="Monaco"/>
+          <w:color w:val="F8F8F2"/>
+          <w:sz w:val="20"/>
+          <w:szCs w:val="20"/>
+        </w:rPr>
+        <w:t xml:space="preserve">, </w:t>
+      </w:r>
+      <w:r>
+        <w:rPr>
+          <w:rFonts w:ascii="Monaco" w:hAnsi="Monaco"/>
+          <w:color w:val="AE81FF"/>
+          <w:sz w:val="20"/>
+          <w:szCs w:val="20"/>
+        </w:rPr>
+        <w:t>0</w:t>
+      </w:r>
+      <w:r>
+        <w:rPr>
+          <w:rFonts w:ascii="Monaco" w:hAnsi="Monaco"/>
+          <w:color w:val="F8F8F2"/>
+          <w:sz w:val="20"/>
+          <w:szCs w:val="20"/>
+        </w:rPr>
+        <w:t>;</w:t>
+      </w:r>
+      <w:r>
+        <w:rPr>
+          <w:rFonts w:ascii="Monaco" w:hAnsi="Monaco"/>
+          <w:color w:val="F8F8F2"/>
+          <w:sz w:val="20"/>
+          <w:szCs w:val="20"/>
+        </w:rPr>
+        <w:br/>
+        <w:t xml:space="preserve">    }</w:t>
+      </w:r>
+      <w:r>
+        <w:rPr>
+          <w:rFonts w:ascii="Monaco" w:hAnsi="Monaco"/>
+          <w:color w:val="F8F8F2"/>
+          <w:sz w:val="20"/>
+          <w:szCs w:val="20"/>
+        </w:rPr>
+        <w:br/>
+        <w:t xml:space="preserve">    </w:t>
+      </w:r>
+      <w:r>
+        <w:rPr>
+          <w:rFonts w:ascii="Monaco" w:hAnsi="Monaco"/>
+          <w:color w:val="A6E22E"/>
+          <w:sz w:val="20"/>
+          <w:szCs w:val="20"/>
+        </w:rPr>
+        <w:t xml:space="preserve">28.6% </w:t>
+      </w:r>
+      <w:r>
+        <w:rPr>
+          <w:rFonts w:ascii="Monaco" w:hAnsi="Monaco"/>
+          <w:color w:val="F8F8F2"/>
+          <w:sz w:val="20"/>
+          <w:szCs w:val="20"/>
+        </w:rPr>
+        <w:t>{</w:t>
+      </w:r>
+      <w:r>
+        <w:rPr>
+          <w:rFonts w:ascii="Monaco" w:hAnsi="Monaco"/>
+          <w:color w:val="F8F8F2"/>
+          <w:sz w:val="20"/>
+          <w:szCs w:val="20"/>
+        </w:rPr>
+        <w:br/>
+        <w:t xml:space="preserve">        </w:t>
+      </w:r>
+      <w:r>
+        <w:rPr>
+          <w:rFonts w:ascii="Monaco" w:hAnsi="Monaco"/>
+          <w:i/>
+          <w:iCs/>
+          <w:color w:val="66D9EF"/>
+          <w:sz w:val="20"/>
+          <w:szCs w:val="20"/>
+        </w:rPr>
+        <w:t>background-position</w:t>
+      </w:r>
+      <w:r>
+        <w:rPr>
+          <w:rFonts w:ascii="Monaco" w:hAnsi="Monaco"/>
+          <w:color w:val="F8F8F2"/>
+          <w:sz w:val="20"/>
+          <w:szCs w:val="20"/>
+        </w:rPr>
+        <w:t xml:space="preserve">: </w:t>
+      </w:r>
+      <w:r>
+        <w:rPr>
+          <w:rFonts w:ascii="Monaco" w:hAnsi="Monaco"/>
+          <w:color w:val="F92672"/>
+          <w:sz w:val="20"/>
+          <w:szCs w:val="20"/>
+        </w:rPr>
+        <w:t>-</w:t>
+      </w:r>
+      <w:r>
+        <w:rPr>
+          <w:rFonts w:ascii="Monaco" w:hAnsi="Monaco"/>
+          <w:color w:val="AE81FF"/>
+          <w:sz w:val="20"/>
+          <w:szCs w:val="20"/>
+        </w:rPr>
+        <w:t>360</w:t>
+      </w:r>
+      <w:r>
+        <w:rPr>
+          <w:rFonts w:ascii="Monaco" w:hAnsi="Monaco"/>
+          <w:b/>
+          <w:bCs/>
+          <w:color w:val="68E868"/>
+          <w:sz w:val="20"/>
+          <w:szCs w:val="20"/>
+        </w:rPr>
+        <w:t>px</w:t>
+      </w:r>
+      <w:r>
+        <w:rPr>
+          <w:rFonts w:ascii="Monaco" w:hAnsi="Monaco"/>
+          <w:color w:val="F8F8F2"/>
+          <w:sz w:val="20"/>
+          <w:szCs w:val="20"/>
+        </w:rPr>
+        <w:t xml:space="preserve">, </w:t>
+      </w:r>
+      <w:r>
+        <w:rPr>
+          <w:rFonts w:ascii="Monaco" w:hAnsi="Monaco"/>
+          <w:color w:val="AE81FF"/>
+          <w:sz w:val="20"/>
+          <w:szCs w:val="20"/>
+        </w:rPr>
+        <w:t>0</w:t>
+      </w:r>
+      <w:r>
+        <w:rPr>
+          <w:rFonts w:ascii="Monaco" w:hAnsi="Monaco"/>
+          <w:color w:val="F8F8F2"/>
+          <w:sz w:val="20"/>
+          <w:szCs w:val="20"/>
+        </w:rPr>
+        <w:t>;</w:t>
+      </w:r>
+      <w:r>
+        <w:rPr>
+          <w:rFonts w:ascii="Monaco" w:hAnsi="Monaco"/>
+          <w:color w:val="F8F8F2"/>
+          <w:sz w:val="20"/>
+          <w:szCs w:val="20"/>
+        </w:rPr>
+        <w:br/>
+        <w:t xml:space="preserve">    }</w:t>
+      </w:r>
+      <w:r>
+        <w:rPr>
+          <w:rFonts w:ascii="Monaco" w:hAnsi="Monaco"/>
+          <w:color w:val="F8F8F2"/>
+          <w:sz w:val="20"/>
+          <w:szCs w:val="20"/>
+        </w:rPr>
+        <w:br/>
+        <w:t xml:space="preserve">    </w:t>
+      </w:r>
+      <w:r>
+        <w:rPr>
+          <w:rFonts w:ascii="Monaco" w:hAnsi="Monaco"/>
+          <w:color w:val="A6E22E"/>
+          <w:sz w:val="20"/>
+          <w:szCs w:val="20"/>
+        </w:rPr>
+        <w:t xml:space="preserve">42.9% </w:t>
+      </w:r>
+      <w:r>
+        <w:rPr>
+          <w:rFonts w:ascii="Monaco" w:hAnsi="Monaco"/>
+          <w:color w:val="F8F8F2"/>
+          <w:sz w:val="20"/>
+          <w:szCs w:val="20"/>
+        </w:rPr>
+        <w:t>{</w:t>
+      </w:r>
+      <w:r>
+        <w:rPr>
+          <w:rFonts w:ascii="Monaco" w:hAnsi="Monaco"/>
+          <w:color w:val="F8F8F2"/>
+          <w:sz w:val="20"/>
+          <w:szCs w:val="20"/>
+        </w:rPr>
+        <w:br/>
+        <w:t xml:space="preserve">        </w:t>
+      </w:r>
+      <w:r>
+        <w:rPr>
+          <w:rFonts w:ascii="Monaco" w:hAnsi="Monaco"/>
+          <w:i/>
+          <w:iCs/>
+          <w:color w:val="66D9EF"/>
+          <w:sz w:val="20"/>
+          <w:szCs w:val="20"/>
+        </w:rPr>
+        <w:t>background-position</w:t>
+      </w:r>
+      <w:r>
+        <w:rPr>
+          <w:rFonts w:ascii="Monaco" w:hAnsi="Monaco"/>
+          <w:color w:val="F8F8F2"/>
+          <w:sz w:val="20"/>
+          <w:szCs w:val="20"/>
+        </w:rPr>
+        <w:t xml:space="preserve">: </w:t>
+      </w:r>
+      <w:r>
+        <w:rPr>
+          <w:rFonts w:ascii="Monaco" w:hAnsi="Monaco"/>
+          <w:color w:val="F92672"/>
+          <w:sz w:val="20"/>
+          <w:szCs w:val="20"/>
+        </w:rPr>
+        <w:t>-</w:t>
+      </w:r>
+      <w:r>
+        <w:rPr>
+          <w:rFonts w:ascii="Monaco" w:hAnsi="Monaco"/>
+          <w:color w:val="AE81FF"/>
+          <w:sz w:val="20"/>
+          <w:szCs w:val="20"/>
+        </w:rPr>
+        <w:t>540</w:t>
+      </w:r>
+      <w:r>
+        <w:rPr>
+          <w:rFonts w:ascii="Monaco" w:hAnsi="Monaco"/>
+          <w:b/>
+          <w:bCs/>
+          <w:color w:val="68E868"/>
+          <w:sz w:val="20"/>
+          <w:szCs w:val="20"/>
+        </w:rPr>
+        <w:t>px</w:t>
+      </w:r>
+      <w:r>
+        <w:rPr>
+          <w:rFonts w:ascii="Monaco" w:hAnsi="Monaco"/>
+          <w:color w:val="F8F8F2"/>
+          <w:sz w:val="20"/>
+          <w:szCs w:val="20"/>
+        </w:rPr>
+        <w:t xml:space="preserve">, </w:t>
+      </w:r>
+      <w:r>
+        <w:rPr>
+          <w:rFonts w:ascii="Monaco" w:hAnsi="Monaco"/>
+          <w:color w:val="AE81FF"/>
+          <w:sz w:val="20"/>
+          <w:szCs w:val="20"/>
+        </w:rPr>
+        <w:t>0</w:t>
+      </w:r>
+      <w:r>
+        <w:rPr>
+          <w:rFonts w:ascii="Monaco" w:hAnsi="Monaco"/>
+          <w:color w:val="F8F8F2"/>
+          <w:sz w:val="20"/>
+          <w:szCs w:val="20"/>
+        </w:rPr>
+        <w:t>;</w:t>
+      </w:r>
+      <w:r>
+        <w:rPr>
+          <w:rFonts w:ascii="Monaco" w:hAnsi="Monaco"/>
+          <w:color w:val="F8F8F2"/>
+          <w:sz w:val="20"/>
+          <w:szCs w:val="20"/>
+        </w:rPr>
+        <w:br/>
+        <w:t xml:space="preserve">    }</w:t>
+      </w:r>
+      <w:r>
+        <w:rPr>
+          <w:rFonts w:ascii="Monaco" w:hAnsi="Monaco"/>
+          <w:color w:val="F8F8F2"/>
+          <w:sz w:val="20"/>
+          <w:szCs w:val="20"/>
+        </w:rPr>
+        <w:br/>
+        <w:t xml:space="preserve">    </w:t>
+      </w:r>
+      <w:r>
+        <w:rPr>
+          <w:rFonts w:ascii="Monaco" w:hAnsi="Monaco"/>
+          <w:color w:val="A6E22E"/>
+          <w:sz w:val="20"/>
+          <w:szCs w:val="20"/>
+        </w:rPr>
+        <w:t xml:space="preserve">57.2% </w:t>
+      </w:r>
+      <w:r>
+        <w:rPr>
+          <w:rFonts w:ascii="Monaco" w:hAnsi="Monaco"/>
+          <w:color w:val="F8F8F2"/>
+          <w:sz w:val="20"/>
+          <w:szCs w:val="20"/>
+        </w:rPr>
+        <w:t>{</w:t>
+      </w:r>
+      <w:r>
+        <w:rPr>
+          <w:rFonts w:ascii="Monaco" w:hAnsi="Monaco"/>
+          <w:color w:val="F8F8F2"/>
+          <w:sz w:val="20"/>
+          <w:szCs w:val="20"/>
+        </w:rPr>
+        <w:br/>
+        <w:t xml:space="preserve">        </w:t>
+      </w:r>
+      <w:r>
+        <w:rPr>
+          <w:rFonts w:ascii="Monaco" w:hAnsi="Monaco"/>
+          <w:i/>
+          <w:iCs/>
+          <w:color w:val="66D9EF"/>
+          <w:sz w:val="20"/>
+          <w:szCs w:val="20"/>
+        </w:rPr>
+        <w:t>background-position</w:t>
+      </w:r>
+      <w:r>
+        <w:rPr>
+          <w:rFonts w:ascii="Monaco" w:hAnsi="Monaco"/>
+          <w:color w:val="F8F8F2"/>
+          <w:sz w:val="20"/>
+          <w:szCs w:val="20"/>
+        </w:rPr>
+        <w:t xml:space="preserve">: </w:t>
+      </w:r>
+      <w:r>
+        <w:rPr>
+          <w:rFonts w:ascii="Monaco" w:hAnsi="Monaco"/>
+          <w:color w:val="F92672"/>
+          <w:sz w:val="20"/>
+          <w:szCs w:val="20"/>
+        </w:rPr>
+        <w:t>-</w:t>
+      </w:r>
+      <w:r>
+        <w:rPr>
+          <w:rFonts w:ascii="Monaco" w:hAnsi="Monaco"/>
+          <w:color w:val="AE81FF"/>
+          <w:sz w:val="20"/>
+          <w:szCs w:val="20"/>
+        </w:rPr>
+        <w:t>720</w:t>
+      </w:r>
+      <w:r>
+        <w:rPr>
+          <w:rFonts w:ascii="Monaco" w:hAnsi="Monaco"/>
+          <w:b/>
+          <w:bCs/>
+          <w:color w:val="68E868"/>
+          <w:sz w:val="20"/>
+          <w:szCs w:val="20"/>
+        </w:rPr>
+        <w:t>px</w:t>
+      </w:r>
+      <w:r>
+        <w:rPr>
+          <w:rFonts w:ascii="Monaco" w:hAnsi="Monaco"/>
+          <w:color w:val="F8F8F2"/>
+          <w:sz w:val="20"/>
+          <w:szCs w:val="20"/>
+        </w:rPr>
+        <w:t xml:space="preserve">, </w:t>
+      </w:r>
+      <w:r>
+        <w:rPr>
+          <w:rFonts w:ascii="Monaco" w:hAnsi="Monaco"/>
+          <w:color w:val="AE81FF"/>
+          <w:sz w:val="20"/>
+          <w:szCs w:val="20"/>
+        </w:rPr>
+        <w:t>0</w:t>
+      </w:r>
+      <w:r>
+        <w:rPr>
+          <w:rFonts w:ascii="Monaco" w:hAnsi="Monaco"/>
+          <w:color w:val="F8F8F2"/>
+          <w:sz w:val="20"/>
+          <w:szCs w:val="20"/>
+        </w:rPr>
+        <w:t>;</w:t>
+      </w:r>
+      <w:r>
+        <w:rPr>
+          <w:rFonts w:ascii="Monaco" w:hAnsi="Monaco"/>
+          <w:color w:val="F8F8F2"/>
+          <w:sz w:val="20"/>
+          <w:szCs w:val="20"/>
+        </w:rPr>
+        <w:br/>
+        <w:t xml:space="preserve">    }</w:t>
+      </w:r>
+      <w:r>
+        <w:rPr>
+          <w:rFonts w:ascii="Monaco" w:hAnsi="Monaco"/>
+          <w:color w:val="F8F8F2"/>
+          <w:sz w:val="20"/>
+          <w:szCs w:val="20"/>
+        </w:rPr>
+        <w:br/>
+        <w:t xml:space="preserve">    </w:t>
+      </w:r>
+      <w:r>
+        <w:rPr>
+          <w:rFonts w:ascii="Monaco" w:hAnsi="Monaco"/>
+          <w:color w:val="A6E22E"/>
+          <w:sz w:val="20"/>
+          <w:szCs w:val="20"/>
+        </w:rPr>
+        <w:t xml:space="preserve">71.5% </w:t>
+      </w:r>
+      <w:r>
+        <w:rPr>
+          <w:rFonts w:ascii="Monaco" w:hAnsi="Monaco"/>
+          <w:color w:val="F8F8F2"/>
+          <w:sz w:val="20"/>
+          <w:szCs w:val="20"/>
+        </w:rPr>
+        <w:t>{</w:t>
+      </w:r>
+      <w:r>
+        <w:rPr>
+          <w:rFonts w:ascii="Monaco" w:hAnsi="Monaco"/>
+          <w:color w:val="F8F8F2"/>
+          <w:sz w:val="20"/>
+          <w:szCs w:val="20"/>
+        </w:rPr>
+        <w:br/>
+        <w:t xml:space="preserve">        </w:t>
+      </w:r>
+      <w:r>
+        <w:rPr>
+          <w:rFonts w:ascii="Monaco" w:hAnsi="Monaco"/>
+          <w:i/>
+          <w:iCs/>
+          <w:color w:val="66D9EF"/>
+          <w:sz w:val="20"/>
+          <w:szCs w:val="20"/>
+        </w:rPr>
+        <w:t>background-position</w:t>
+      </w:r>
+      <w:r>
+        <w:rPr>
+          <w:rFonts w:ascii="Monaco" w:hAnsi="Monaco"/>
+          <w:color w:val="F8F8F2"/>
+          <w:sz w:val="20"/>
+          <w:szCs w:val="20"/>
+        </w:rPr>
+        <w:t xml:space="preserve">: </w:t>
+      </w:r>
+      <w:r>
+        <w:rPr>
+          <w:rFonts w:ascii="Monaco" w:hAnsi="Monaco"/>
+          <w:color w:val="F92672"/>
+          <w:sz w:val="20"/>
+          <w:szCs w:val="20"/>
+        </w:rPr>
+        <w:t>-</w:t>
+      </w:r>
+      <w:r>
+        <w:rPr>
+          <w:rFonts w:ascii="Monaco" w:hAnsi="Monaco"/>
+          <w:color w:val="AE81FF"/>
+          <w:sz w:val="20"/>
+          <w:szCs w:val="20"/>
+        </w:rPr>
+        <w:t>900</w:t>
+      </w:r>
+      <w:r>
+        <w:rPr>
+          <w:rFonts w:ascii="Monaco" w:hAnsi="Monaco"/>
+          <w:b/>
+          <w:bCs/>
+          <w:color w:val="68E868"/>
+          <w:sz w:val="20"/>
+          <w:szCs w:val="20"/>
+        </w:rPr>
+        <w:t>px</w:t>
+      </w:r>
+      <w:r>
+        <w:rPr>
+          <w:rFonts w:ascii="Monaco" w:hAnsi="Monaco"/>
+          <w:color w:val="F8F8F2"/>
+          <w:sz w:val="20"/>
+          <w:szCs w:val="20"/>
+        </w:rPr>
+        <w:t xml:space="preserve">, </w:t>
+      </w:r>
+      <w:r>
+        <w:rPr>
+          <w:rFonts w:ascii="Monaco" w:hAnsi="Monaco"/>
+          <w:color w:val="AE81FF"/>
+          <w:sz w:val="20"/>
+          <w:szCs w:val="20"/>
+        </w:rPr>
+        <w:t>0</w:t>
+      </w:r>
+      <w:r>
+        <w:rPr>
+          <w:rFonts w:ascii="Monaco" w:hAnsi="Monaco"/>
+          <w:color w:val="F8F8F2"/>
+          <w:sz w:val="20"/>
+          <w:szCs w:val="20"/>
+        </w:rPr>
+        <w:t>;</w:t>
+      </w:r>
+      <w:r>
+        <w:rPr>
+          <w:rFonts w:ascii="Monaco" w:hAnsi="Monaco"/>
+          <w:color w:val="F8F8F2"/>
+          <w:sz w:val="20"/>
+          <w:szCs w:val="20"/>
+        </w:rPr>
+        <w:br/>
+        <w:t xml:space="preserve">    }</w:t>
+      </w:r>
+      <w:r>
+        <w:rPr>
+          <w:rFonts w:ascii="Monaco" w:hAnsi="Monaco"/>
+          <w:color w:val="F8F8F2"/>
+          <w:sz w:val="20"/>
+          <w:szCs w:val="20"/>
+        </w:rPr>
+        <w:br/>
+        <w:t xml:space="preserve">    </w:t>
+      </w:r>
+      <w:r>
+        <w:rPr>
+          <w:rFonts w:ascii="Monaco" w:hAnsi="Monaco"/>
+          <w:color w:val="A6E22E"/>
+          <w:sz w:val="20"/>
+          <w:szCs w:val="20"/>
+        </w:rPr>
+        <w:t xml:space="preserve">85.8% </w:t>
+      </w:r>
+      <w:r>
+        <w:rPr>
+          <w:rFonts w:ascii="Monaco" w:hAnsi="Monaco"/>
+          <w:color w:val="F8F8F2"/>
+          <w:sz w:val="20"/>
+          <w:szCs w:val="20"/>
+        </w:rPr>
+        <w:t>{</w:t>
+      </w:r>
+      <w:r>
+        <w:rPr>
+          <w:rFonts w:ascii="Monaco" w:hAnsi="Monaco"/>
+          <w:color w:val="F8F8F2"/>
+          <w:sz w:val="20"/>
+          <w:szCs w:val="20"/>
+        </w:rPr>
+        <w:br/>
+        <w:t xml:space="preserve">        </w:t>
+      </w:r>
+      <w:r>
+        <w:rPr>
+          <w:rFonts w:ascii="Monaco" w:hAnsi="Monaco"/>
+          <w:i/>
+          <w:iCs/>
+          <w:color w:val="66D9EF"/>
+          <w:sz w:val="20"/>
+          <w:szCs w:val="20"/>
+        </w:rPr>
+        <w:t>background-position</w:t>
+      </w:r>
+      <w:r>
+        <w:rPr>
+          <w:rFonts w:ascii="Monaco" w:hAnsi="Monaco"/>
+          <w:color w:val="F8F8F2"/>
+          <w:sz w:val="20"/>
+          <w:szCs w:val="20"/>
+        </w:rPr>
+        <w:t xml:space="preserve">: </w:t>
+      </w:r>
+      <w:r>
+        <w:rPr>
+          <w:rFonts w:ascii="Monaco" w:hAnsi="Monaco"/>
+          <w:color w:val="F92672"/>
+          <w:sz w:val="20"/>
+          <w:szCs w:val="20"/>
+        </w:rPr>
+        <w:t>-</w:t>
+      </w:r>
+      <w:r>
+        <w:rPr>
+          <w:rFonts w:ascii="Monaco" w:hAnsi="Monaco"/>
+          <w:color w:val="AE81FF"/>
+          <w:sz w:val="20"/>
+          <w:szCs w:val="20"/>
+        </w:rPr>
+        <w:t>1080</w:t>
+      </w:r>
+      <w:r>
+        <w:rPr>
+          <w:rFonts w:ascii="Monaco" w:hAnsi="Monaco"/>
+          <w:b/>
+          <w:bCs/>
+          <w:color w:val="68E868"/>
+          <w:sz w:val="20"/>
+          <w:szCs w:val="20"/>
+        </w:rPr>
+        <w:t>px</w:t>
+      </w:r>
+      <w:r>
+        <w:rPr>
+          <w:rFonts w:ascii="Monaco" w:hAnsi="Monaco"/>
+          <w:color w:val="F8F8F2"/>
+          <w:sz w:val="20"/>
+          <w:szCs w:val="20"/>
+        </w:rPr>
+        <w:t xml:space="preserve">, </w:t>
+      </w:r>
+      <w:r>
+        <w:rPr>
+          <w:rFonts w:ascii="Monaco" w:hAnsi="Monaco"/>
+          <w:color w:val="AE81FF"/>
+          <w:sz w:val="20"/>
+          <w:szCs w:val="20"/>
+        </w:rPr>
+        <w:t>0</w:t>
+      </w:r>
+      <w:r>
+        <w:rPr>
+          <w:rFonts w:ascii="Monaco" w:hAnsi="Monaco"/>
+          <w:color w:val="F8F8F2"/>
+          <w:sz w:val="20"/>
+          <w:szCs w:val="20"/>
+        </w:rPr>
+        <w:t>;</w:t>
+      </w:r>
+      <w:r>
+        <w:rPr>
+          <w:rFonts w:ascii="Monaco" w:hAnsi="Monaco"/>
+          <w:color w:val="F8F8F2"/>
+          <w:sz w:val="20"/>
+          <w:szCs w:val="20"/>
+        </w:rPr>
+        <w:br/>
+        <w:t xml:space="preserve">    }</w:t>
+      </w:r>
+      <w:r>
+        <w:rPr>
+          <w:rFonts w:ascii="Monaco" w:hAnsi="Monaco"/>
+          <w:color w:val="F8F8F2"/>
+          <w:sz w:val="20"/>
+          <w:szCs w:val="20"/>
+        </w:rPr>
+        <w:br/>
+        <w:t xml:space="preserve">    </w:t>
+      </w:r>
+      <w:r>
+        <w:rPr>
+          <w:rFonts w:ascii="Monaco" w:hAnsi="Monaco"/>
+          <w:color w:val="A6E22E"/>
+          <w:sz w:val="20"/>
+          <w:szCs w:val="20"/>
+        </w:rPr>
+        <w:t xml:space="preserve">100% </w:t>
+      </w:r>
+      <w:r>
+        <w:rPr>
+          <w:rFonts w:ascii="Monaco" w:hAnsi="Monaco"/>
+          <w:color w:val="F8F8F2"/>
+          <w:sz w:val="20"/>
+          <w:szCs w:val="20"/>
+        </w:rPr>
+        <w:t>{</w:t>
+      </w:r>
+      <w:r>
+        <w:rPr>
+          <w:rFonts w:ascii="Monaco" w:hAnsi="Monaco"/>
+          <w:color w:val="F8F8F2"/>
+          <w:sz w:val="20"/>
+          <w:szCs w:val="20"/>
+        </w:rPr>
+        <w:br/>
+        <w:t xml:space="preserve">        </w:t>
+      </w:r>
+      <w:r>
+        <w:rPr>
+          <w:rFonts w:ascii="Monaco" w:hAnsi="Monaco"/>
+          <w:i/>
+          <w:iCs/>
+          <w:color w:val="66D9EF"/>
+          <w:sz w:val="20"/>
+          <w:szCs w:val="20"/>
+        </w:rPr>
+        <w:t>background-position</w:t>
+      </w:r>
+      <w:r>
+        <w:rPr>
+          <w:rFonts w:ascii="Monaco" w:hAnsi="Monaco"/>
+          <w:color w:val="F8F8F2"/>
+          <w:sz w:val="20"/>
+          <w:szCs w:val="20"/>
+        </w:rPr>
+        <w:t xml:space="preserve">: </w:t>
+      </w:r>
+      <w:r>
+        <w:rPr>
+          <w:rFonts w:ascii="Monaco" w:hAnsi="Monaco"/>
+          <w:color w:val="AE81FF"/>
+          <w:sz w:val="20"/>
+          <w:szCs w:val="20"/>
+        </w:rPr>
+        <w:t>0</w:t>
+      </w:r>
+      <w:r>
+        <w:rPr>
+          <w:rFonts w:ascii="Monaco" w:hAnsi="Monaco"/>
+          <w:color w:val="F8F8F2"/>
+          <w:sz w:val="20"/>
+          <w:szCs w:val="20"/>
+        </w:rPr>
+        <w:t xml:space="preserve">, </w:t>
+      </w:r>
+      <w:r>
+        <w:rPr>
+          <w:rFonts w:ascii="Monaco" w:hAnsi="Monaco"/>
+          <w:color w:val="AE81FF"/>
+          <w:sz w:val="20"/>
+          <w:szCs w:val="20"/>
+        </w:rPr>
+        <w:t>0</w:t>
+      </w:r>
+      <w:r>
+        <w:rPr>
+          <w:rFonts w:ascii="Monaco" w:hAnsi="Monaco"/>
+          <w:color w:val="F8F8F2"/>
+          <w:sz w:val="20"/>
+          <w:szCs w:val="20"/>
+        </w:rPr>
+        <w:t>;</w:t>
+      </w:r>
+      <w:r>
+        <w:rPr>
+          <w:rFonts w:ascii="Monaco" w:hAnsi="Monaco"/>
+          <w:color w:val="F8F8F2"/>
+          <w:sz w:val="20"/>
+          <w:szCs w:val="20"/>
+        </w:rPr>
+        <w:br/>
+        <w:t xml:space="preserve">    }</w:t>
+      </w:r>
+      <w:r>
+        <w:rPr>
+          <w:rFonts w:ascii="Monaco" w:hAnsi="Monaco"/>
+          <w:color w:val="F8F8F2"/>
+          <w:sz w:val="20"/>
+          <w:szCs w:val="20"/>
+        </w:rPr>
+        <w:br/>
+        <w:t>}</w:t>
+      </w:r>
+    </w:p>
+    <w:p>
+      <w:pPr>
+        <w:pStyle w:val="a3"/>
+        <w:numPr>
+          <w:ilvl w:val="0"/>
+          <w:numId w:val="4"/>
+        </w:numPr>
+        <w:ind w:firstLineChars="0"/>
+      </w:pPr>
+      <w:r>
         <w:lastRenderedPageBreak/>
-        <w:t>transform</w:t>
-      </w:r>
-      <w:r>
-        <w:rPr>
-          <w:rFonts w:cs="微软雅黑"/>
+        <w:t>animations</w:t>
+      </w:r>
+      <w:r>
+        <w:t xml:space="preserve"> </w:t>
+      </w:r>
+      <w:r>
+        <w:t>动画属性</w:t>
+      </w:r>
+    </w:p>
+    <w:p>
+      <w:pPr>
+        <w:pStyle w:val="HTML"/>
+        <w:shd w:val="clear" w:color="auto" w:fill="272822"/>
+        <w:ind w:left="360"/>
+        <w:rPr>
+          <w:rFonts w:ascii="Monaco" w:hAnsi="Monaco" w:hint="eastAsia"/>
+          <w:color w:val="F8F8F2"/>
+          <w:sz w:val="20"/>
+          <w:szCs w:val="20"/>
+        </w:rPr>
+      </w:pPr>
+      <w:r>
+        <w:rPr>
+          <w:rFonts w:ascii="Monaco" w:hAnsi="Monaco"/>
+          <w:i/>
+          <w:iCs/>
+          <w:color w:val="66D9EF"/>
+          <w:sz w:val="20"/>
+          <w:szCs w:val="20"/>
+        </w:rPr>
+        <w:t>-webkit-animation-name</w:t>
+      </w:r>
+      <w:r>
+        <w:rPr>
+          <w:rFonts w:ascii="Monaco" w:hAnsi="Monaco"/>
+          <w:color w:val="F8F8F2"/>
+          <w:sz w:val="20"/>
+          <w:szCs w:val="20"/>
         </w:rPr>
         <w:t xml:space="preserve">: </w:t>
       </w:r>
       <w:r>
         <w:rPr>
-          <w:rFonts w:cs="微软雅黑"/>
-        </w:rPr>
-        <w:t>变换</w:t>
-      </w:r>
-      <w:r>
-        <w:rPr>
-          <w:rFonts w:cs="微软雅黑" w:hint="eastAsia"/>
-        </w:rPr>
-        <w:t>，</w:t>
-      </w:r>
-      <w:r>
-        <w:rPr>
-          <w:rFonts w:cs="微软雅黑"/>
-        </w:rPr>
-        <w:t>改变元素的颜色位置大小</w:t>
+          <w:rFonts w:ascii="Monaco" w:hAnsi="Monaco"/>
+          <w:b/>
+          <w:bCs/>
+          <w:color w:val="68E868"/>
+          <w:sz w:val="20"/>
+          <w:szCs w:val="20"/>
+        </w:rPr>
+        <w:t>running</w:t>
+      </w:r>
+      <w:r>
+        <w:rPr>
+          <w:rFonts w:ascii="Monaco" w:hAnsi="Monaco"/>
+          <w:color w:val="F8F8F2"/>
+          <w:sz w:val="20"/>
+          <w:szCs w:val="20"/>
+        </w:rPr>
+        <w:t>;</w:t>
+      </w:r>
+      <w:r>
+        <w:rPr>
+          <w:rFonts w:ascii="Monaco" w:hAnsi="Monaco"/>
+          <w:color w:val="F8F8F2"/>
+          <w:sz w:val="20"/>
+          <w:szCs w:val="20"/>
+        </w:rPr>
+        <w:br/>
+      </w:r>
+      <w:r>
+        <w:rPr>
+          <w:rFonts w:ascii="Monaco" w:hAnsi="Monaco"/>
+          <w:i/>
+          <w:iCs/>
+          <w:color w:val="66D9EF"/>
+          <w:sz w:val="20"/>
+          <w:szCs w:val="20"/>
+        </w:rPr>
+        <w:t>-webkit-animation-duration</w:t>
+      </w:r>
+      <w:r>
+        <w:rPr>
+          <w:rFonts w:ascii="Monaco" w:hAnsi="Monaco"/>
+          <w:color w:val="F8F8F2"/>
+          <w:sz w:val="20"/>
+          <w:szCs w:val="20"/>
+        </w:rPr>
+        <w:t xml:space="preserve">: </w:t>
+      </w:r>
+      <w:r>
+        <w:rPr>
+          <w:rFonts w:ascii="Monaco" w:hAnsi="Monaco"/>
+          <w:color w:val="AE81FF"/>
+          <w:sz w:val="20"/>
+          <w:szCs w:val="20"/>
+        </w:rPr>
+        <w:t>950</w:t>
+      </w:r>
+      <w:r>
+        <w:rPr>
+          <w:rFonts w:ascii="Monaco" w:hAnsi="Monaco"/>
+          <w:b/>
+          <w:bCs/>
+          <w:color w:val="68E868"/>
+          <w:sz w:val="20"/>
+          <w:szCs w:val="20"/>
+        </w:rPr>
+        <w:t>ms</w:t>
+      </w:r>
+      <w:r>
+        <w:rPr>
+          <w:rFonts w:ascii="Monaco" w:hAnsi="Monaco"/>
+          <w:color w:val="F8F8F2"/>
+          <w:sz w:val="20"/>
+          <w:szCs w:val="20"/>
+        </w:rPr>
+        <w:t>;</w:t>
+      </w:r>
+      <w:r>
+        <w:rPr>
+          <w:rFonts w:ascii="Monaco" w:hAnsi="Monaco"/>
+          <w:color w:val="F8F8F2"/>
+          <w:sz w:val="20"/>
+          <w:szCs w:val="20"/>
+        </w:rPr>
+        <w:br/>
+      </w:r>
+      <w:r>
+        <w:rPr>
+          <w:rFonts w:ascii="Monaco" w:hAnsi="Monaco"/>
+          <w:i/>
+          <w:iCs/>
+          <w:color w:val="66D9EF"/>
+          <w:sz w:val="20"/>
+          <w:szCs w:val="20"/>
+        </w:rPr>
+        <w:t>-webkit-animation-iteration-count</w:t>
+      </w:r>
+      <w:r>
+        <w:rPr>
+          <w:rFonts w:ascii="Monaco" w:hAnsi="Monaco"/>
+          <w:color w:val="F8F8F2"/>
+          <w:sz w:val="20"/>
+          <w:szCs w:val="20"/>
+        </w:rPr>
+        <w:t xml:space="preserve">: </w:t>
+      </w:r>
+      <w:r>
+        <w:rPr>
+          <w:rFonts w:ascii="Monaco" w:hAnsi="Monaco"/>
+          <w:b/>
+          <w:bCs/>
+          <w:color w:val="68E868"/>
+          <w:sz w:val="20"/>
+          <w:szCs w:val="20"/>
+        </w:rPr>
+        <w:t>infinite</w:t>
+      </w:r>
+      <w:r>
+        <w:rPr>
+          <w:rFonts w:ascii="Monaco" w:hAnsi="Monaco"/>
+          <w:color w:val="F8F8F2"/>
+          <w:sz w:val="20"/>
+          <w:szCs w:val="20"/>
+        </w:rPr>
+        <w:t>;</w:t>
+      </w:r>
+      <w:r>
+        <w:rPr>
+          <w:rFonts w:ascii="Monaco" w:hAnsi="Monaco"/>
+          <w:color w:val="F8F8F2"/>
+          <w:sz w:val="20"/>
+          <w:szCs w:val="20"/>
+        </w:rPr>
+        <w:br/>
+      </w:r>
+      <w:r>
+        <w:rPr>
+          <w:rFonts w:ascii="Monaco" w:hAnsi="Monaco"/>
+          <w:i/>
+          <w:iCs/>
+          <w:color w:val="66D9EF"/>
+          <w:sz w:val="20"/>
+          <w:szCs w:val="20"/>
+        </w:rPr>
+        <w:t>-webkit-animation-timing-function</w:t>
+      </w:r>
+      <w:r>
+        <w:rPr>
+          <w:rFonts w:ascii="Monaco" w:hAnsi="Monaco"/>
+          <w:color w:val="F8F8F2"/>
+          <w:sz w:val="20"/>
+          <w:szCs w:val="20"/>
+        </w:rPr>
+        <w:t xml:space="preserve">: </w:t>
+      </w:r>
+      <w:r>
+        <w:rPr>
+          <w:rFonts w:ascii="Monaco" w:hAnsi="Monaco"/>
+          <w:b/>
+          <w:bCs/>
+          <w:color w:val="68E868"/>
+          <w:sz w:val="20"/>
+          <w:szCs w:val="20"/>
+        </w:rPr>
+        <w:t>step-end</w:t>
+      </w:r>
+      <w:r>
+        <w:rPr>
+          <w:rFonts w:ascii="Monaco" w:hAnsi="Monaco"/>
+          <w:color w:val="F8F8F2"/>
+          <w:sz w:val="20"/>
+          <w:szCs w:val="20"/>
+        </w:rPr>
+        <w:t>;</w:t>
       </w:r>
     </w:p>
     <w:p>
@@ -4258,21 +6218,24 @@
           <w:numId w:val="4"/>
         </w:numPr>
         <w:ind w:firstLineChars="0"/>
-        <w:rPr>
-          <w:rFonts w:cs="微软雅黑"/>
-        </w:rPr>
-      </w:pPr>
-      <w:r>
-        <w:rPr>
-          <w:rFonts w:cs="微软雅黑"/>
-        </w:rPr>
-        <w:t xml:space="preserve">translate: </w:t>
-      </w:r>
-      <w:r>
-        <w:rPr>
-          <w:rFonts w:cs="微软雅黑"/>
-        </w:rPr>
-        <w:t>移动</w:t>
+      </w:pPr>
+      <w:r>
+        <w:t xml:space="preserve">animation-name : keyframename|none: </w:t>
+      </w:r>
+      <w:r>
+        <w:rPr>
+          <w:rFonts w:hint="eastAsia"/>
+        </w:rPr>
+        <w:t>规定</w:t>
+      </w:r>
+      <w:r>
+        <w:t xml:space="preserve"> @keyframes </w:t>
+      </w:r>
+      <w:r>
+        <w:rPr>
+          <w:rFonts w:hint="eastAsia"/>
+        </w:rPr>
+        <w:t>动画的名称</w:t>
       </w:r>
     </w:p>
     <w:p>
@@ -4283,21 +6246,18 @@
           <w:numId w:val="4"/>
         </w:numPr>
         <w:ind w:firstLineChars="0"/>
-        <w:rPr>
-          <w:rFonts w:cs="微软雅黑"/>
-        </w:rPr>
-      </w:pPr>
-      <w:r>
-        <w:rPr>
-          <w:rFonts w:cs="微软雅黑"/>
-        </w:rPr>
-        <w:t xml:space="preserve">rotate: </w:t>
-      </w:r>
-      <w:r>
-        <w:rPr>
-          <w:rFonts w:cs="微软雅黑"/>
-        </w:rPr>
-        <w:t>旋转</w:t>
+      </w:pPr>
+      <w:r>
+        <w:t xml:space="preserve">animation-duration : time : </w:t>
+      </w:r>
+      <w:r>
+        <w:rPr>
+          <w:rFonts w:hint="eastAsia"/>
+        </w:rPr>
+        <w:t>规定动画完成一个周期所花费的秒或毫秒，默认是</w:t>
+      </w:r>
+      <w:r>
+        <w:t>0</w:t>
       </w:r>
     </w:p>
     <w:p>
@@ -4308,27 +6268,18 @@
           <w:numId w:val="4"/>
         </w:numPr>
         <w:ind w:firstLineChars="0"/>
-        <w:rPr>
-          <w:rFonts w:cs="微软雅黑"/>
-        </w:rPr>
-      </w:pPr>
-      <w:r>
-        <w:rPr>
-          <w:rFonts w:cs="微软雅黑"/>
-        </w:rPr>
-        <w:t>scale</w:t>
-      </w:r>
-      <w:r>
-        <w:rPr>
-          <w:rFonts w:cs="微软雅黑" w:hint="eastAsia"/>
-        </w:rPr>
-        <w:t xml:space="preserve">: </w:t>
-      </w:r>
-      <w:r>
-        <w:rPr>
-          <w:rFonts w:cs="微软雅黑" w:hint="eastAsia"/>
-        </w:rPr>
-        <w:t>缩放</w:t>
+      </w:pPr>
+      <w:r>
+        <w:t xml:space="preserve">animation-timing-function : ease|linear|step-start|step-end : </w:t>
+      </w:r>
+      <w:r>
+        <w:rPr>
+          <w:rFonts w:hint="eastAsia"/>
+        </w:rPr>
+        <w:t>规定动画的速度曲线，默认是</w:t>
+      </w:r>
+      <w:r>
+        <w:t xml:space="preserve"> "ease"</w:t>
       </w:r>
     </w:p>
     <w:p>
@@ -4339,27 +6290,18 @@
           <w:numId w:val="4"/>
         </w:numPr>
         <w:ind w:firstLineChars="0"/>
-        <w:rPr>
-          <w:rFonts w:cs="微软雅黑"/>
-        </w:rPr>
-      </w:pPr>
-      <w:r>
-        <w:rPr>
-          <w:rFonts w:cs="微软雅黑"/>
-        </w:rPr>
-        <w:t>skew</w:t>
-      </w:r>
-      <w:r>
-        <w:rPr>
-          <w:rFonts w:cs="微软雅黑" w:hint="eastAsia"/>
-        </w:rPr>
-        <w:t>：</w:t>
-      </w:r>
-      <w:r>
-        <w:rPr>
-          <w:rFonts w:cs="微软雅黑"/>
-        </w:rPr>
-        <w:t>扭曲</w:t>
+      </w:pPr>
+      <w:r>
+        <w:t xml:space="preserve">animation-delay :time : </w:t>
+      </w:r>
+      <w:r>
+        <w:rPr>
+          <w:rFonts w:hint="eastAsia"/>
+        </w:rPr>
+        <w:t>规定动画何时开始，默认是</w:t>
+      </w:r>
+      <w:r>
+        <w:t>0</w:t>
       </w:r>
     </w:p>
     <w:p>
@@ -4370,15 +6312,27 @@
           <w:numId w:val="4"/>
         </w:numPr>
         <w:ind w:firstLineChars="0"/>
-        <w:rPr>
-          <w:rFonts w:cs="微软雅黑"/>
-        </w:rPr>
-      </w:pPr>
-      <w:r>
-        <w:rPr>
-          <w:rFonts w:cs="微软雅黑" w:hint="eastAsia"/>
-        </w:rPr>
-        <w:t>matrix</w:t>
+      </w:pPr>
+      <w:r>
+        <w:t>animation-iteration-count</w:t>
+      </w:r>
+      <w:r>
+        <w:rPr>
+          <w:rFonts w:hint="eastAsia"/>
+        </w:rPr>
+        <w:t>：</w:t>
+      </w:r>
+      <w:r>
+        <w:t xml:space="preserve">value|infinite: </w:t>
+      </w:r>
+      <w:r>
+        <w:rPr>
+          <w:rFonts w:hint="eastAsia"/>
+        </w:rPr>
+        <w:t>规定动画被播放的次数，默认是</w:t>
+      </w:r>
+      <w:r>
+        <w:t>1</w:t>
       </w:r>
     </w:p>
     <w:p>
@@ -4389,79 +6343,672 @@
           <w:numId w:val="4"/>
         </w:numPr>
         <w:ind w:firstLineChars="0"/>
-        <w:rPr>
-          <w:rFonts w:cs="微软雅黑"/>
-        </w:rPr>
-      </w:pPr>
-      <w:r>
-        <w:rPr>
-          <w:rFonts w:cs="微软雅黑"/>
-        </w:rPr>
-        <w:t xml:space="preserve">transform-origin: </w:t>
-      </w:r>
-      <w:r>
-        <w:rPr>
-          <w:rFonts w:cs="微软雅黑" w:hint="eastAsia"/>
-        </w:rPr>
-        <w:t>定义动画的中心点</w:t>
-      </w:r>
-    </w:p>
-    <w:p>
+      </w:pPr>
+      <w:r>
+        <w:t xml:space="preserve">animation-direction : </w:t>
+      </w:r>
       <w:r>
         <w:rPr>
           <w:rFonts w:hint="eastAsia"/>
         </w:rPr>
-        <w:t>tran</w:t>
-      </w:r>
-      <w:r>
-        <w:t>sition-origin:center 400px;</w:t>
-      </w:r>
-    </w:p>
-    <w:p>
-      <w:r>
-        <w:t>transition: transform .7 ease;</w:t>
-      </w:r>
-    </w:p>
-    <w:p/>
-    <w:p>
-      <w:pPr>
-        <w:rPr>
-          <w:rFonts w:asciiTheme="minorEastAsia" w:eastAsiaTheme="minorEastAsia" w:hAnsiTheme="minorEastAsia"/>
-        </w:rPr>
-      </w:pPr>
-      <w:r>
-        <w:t>animation-delay:</w:t>
-      </w:r>
-      <w:r>
-        <w:rPr>
-          <w:rFonts w:asciiTheme="minorEastAsia" w:eastAsiaTheme="minorEastAsia" w:hAnsiTheme="minorEastAsia"/>
-        </w:rPr>
+        <w:t>是否循环交替反向播放动画</w:t>
+      </w:r>
+    </w:p>
+    <w:p>
+      <w:pPr>
+        <w:pStyle w:val="a3"/>
+        <w:numPr>
+          <w:ilvl w:val="2"/>
+          <w:numId w:val="4"/>
+        </w:numPr>
+        <w:ind w:firstLineChars="0"/>
+      </w:pPr>
+      <w:r>
+        <w:t xml:space="preserve">normal: </w:t>
+      </w:r>
+      <w:r>
+        <w:rPr>
+          <w:rFonts w:hint="eastAsia"/>
+        </w:rPr>
+        <w:t>默认值，动画按正常播放</w:t>
+      </w:r>
+    </w:p>
+    <w:p>
+      <w:pPr>
+        <w:pStyle w:val="a3"/>
+        <w:numPr>
+          <w:ilvl w:val="2"/>
+          <w:numId w:val="4"/>
+        </w:numPr>
+        <w:ind w:firstLineChars="0"/>
+      </w:pPr>
+      <w:r>
+        <w:t xml:space="preserve">reverse: </w:t>
+      </w:r>
+      <w:r>
+        <w:rPr>
+          <w:rFonts w:hint="eastAsia"/>
+        </w:rPr>
+        <w:t>动画反向播放</w:t>
+      </w:r>
+    </w:p>
+    <w:p>
+      <w:pPr>
+        <w:pStyle w:val="a3"/>
+        <w:numPr>
+          <w:ilvl w:val="2"/>
+          <w:numId w:val="4"/>
+        </w:numPr>
+        <w:ind w:firstLineChars="0"/>
+      </w:pPr>
+      <w:r>
+        <w:t xml:space="preserve">alternate: </w:t>
+      </w:r>
+      <w:r>
+        <w:rPr>
+          <w:rFonts w:hint="eastAsia"/>
+        </w:rPr>
+        <w:t>动画在奇数次正向播放，偶数次反向播放</w:t>
+      </w:r>
+    </w:p>
+    <w:p>
+      <w:pPr>
+        <w:pStyle w:val="a3"/>
+        <w:numPr>
+          <w:ilvl w:val="2"/>
+          <w:numId w:val="4"/>
+        </w:numPr>
+        <w:ind w:firstLineChars="0"/>
+      </w:pPr>
+      <w:r>
+        <w:t xml:space="preserve">alternate-reverse: </w:t>
+      </w:r>
+      <w:r>
+        <w:rPr>
+          <w:rFonts w:hint="eastAsia"/>
+        </w:rPr>
+        <w:t>与</w:t>
+      </w:r>
+      <w:r>
+        <w:t>alternate</w:t>
+      </w:r>
+      <w:r>
+        <w:rPr>
+          <w:rFonts w:hint="eastAsia"/>
+        </w:rPr>
+        <w:t>相反</w:t>
+      </w:r>
+    </w:p>
+    <w:p>
+      <w:pPr>
+        <w:pStyle w:val="a3"/>
+        <w:numPr>
+          <w:ilvl w:val="2"/>
+          <w:numId w:val="4"/>
+        </w:numPr>
+        <w:ind w:firstLineChars="0"/>
+        <w:rPr>
+          <w:rFonts w:hint="eastAsia"/>
+        </w:rPr>
+      </w:pPr>
+      <w:r>
+        <w:t xml:space="preserve">initial: </w:t>
+      </w:r>
+      <w:r>
+        <w:rPr>
+          <w:rFonts w:hint="eastAsia"/>
+        </w:rPr>
+        <w:t>设置该属性为他的默认值</w:t>
+      </w:r>
+    </w:p>
+    <w:p>
+      <w:pPr>
+        <w:pStyle w:val="a3"/>
+        <w:numPr>
+          <w:ilvl w:val="1"/>
+          <w:numId w:val="4"/>
+        </w:numPr>
+        <w:ind w:firstLineChars="0"/>
+      </w:pPr>
+      <w:r>
+        <w:t xml:space="preserve">animation-play-state </w:t>
+      </w:r>
+      <w:r>
+        <w:rPr>
+          <w:rFonts w:hint="eastAsia"/>
+        </w:rPr>
+        <w:t>：</w:t>
+      </w:r>
+      <w:r>
         <w:t xml:space="preserve"> </w:t>
       </w:r>
       <w:r>
         <w:rPr>
-          <w:rFonts w:asciiTheme="minorEastAsia" w:eastAsiaTheme="minorEastAsia" w:hAnsiTheme="minorEastAsia" w:hint="eastAsia"/>
-        </w:rPr>
-        <w:t>定义动画何时开始</w:t>
-      </w:r>
-    </w:p>
-    <w:p>
-      <w:pPr>
-        <w:rPr>
-          <w:rFonts w:eastAsia="微软雅黑" w:hint="eastAsia"/>
-        </w:rPr>
-      </w:pPr>
-      <w:r>
-        <w:rPr>
           <w:rFonts w:hint="eastAsia"/>
         </w:rPr>
-        <w:t>@-webkit-keyforms</w:t>
-      </w:r>
+        <w:t>规定动画是否正在运行或暂停，默认是</w:t>
+      </w:r>
+      <w:r>
+        <w:t>”running”</w:t>
+      </w:r>
+    </w:p>
+    <w:p>
+      <w:pPr>
+        <w:pStyle w:val="a3"/>
+        <w:numPr>
+          <w:ilvl w:val="1"/>
+          <w:numId w:val="4"/>
+        </w:numPr>
+        <w:ind w:firstLineChars="0"/>
+      </w:pPr>
+      <w:r>
+        <w:t>animation</w:t>
+      </w:r>
+      <w:r>
+        <w:rPr>
+          <w:rFonts w:hint="eastAsia"/>
+        </w:rPr>
+        <w:t>：</w:t>
+      </w:r>
+      <w:r>
+        <w:t xml:space="preserve"> </w:t>
+      </w:r>
+      <w:r>
+        <w:rPr>
+          <w:rFonts w:hint="eastAsia"/>
+        </w:rPr>
+        <w:t>所有动画属性的简写属性，除了</w:t>
+      </w:r>
+      <w:r>
+        <w:t>play-state</w:t>
+      </w:r>
+    </w:p>
+    <w:p>
+      <w:pPr>
+        <w:pStyle w:val="a3"/>
+        <w:numPr>
+          <w:ilvl w:val="0"/>
+          <w:numId w:val="4"/>
+        </w:numPr>
+        <w:ind w:firstLineChars="0"/>
+        <w:rPr>
+          <w:rFonts w:cs="微软雅黑"/>
+        </w:rPr>
+      </w:pPr>
+      <w:r>
+        <w:rPr>
+          <w:rFonts w:cs="微软雅黑"/>
+        </w:rPr>
+        <w:t xml:space="preserve">CSS3 </w:t>
+      </w:r>
+      <w:r>
+        <w:rPr>
+          <w:rFonts w:cs="微软雅黑" w:hint="eastAsia"/>
+        </w:rPr>
+        <w:t>定义了两种类型的渐变：</w:t>
+      </w:r>
+      <w:r>
+        <w:rPr>
+          <w:rFonts w:cs="微软雅黑"/>
+        </w:rPr>
+        <w:t xml:space="preserve"> </w:t>
+      </w:r>
+      <w:r>
+        <w:rPr>
+          <w:rFonts w:cs="微软雅黑" w:hint="eastAsia"/>
+        </w:rPr>
+        <w:t>线性渐变、径向渐变</w:t>
+      </w:r>
+    </w:p>
+    <w:p>
+      <w:pPr>
+        <w:pStyle w:val="HTML"/>
+        <w:shd w:val="clear" w:color="auto" w:fill="272822"/>
+        <w:ind w:left="360"/>
+        <w:rPr>
+          <w:rFonts w:ascii="Monaco" w:hAnsi="Monaco" w:hint="eastAsia"/>
+          <w:color w:val="F8F8F2"/>
+          <w:sz w:val="20"/>
+          <w:szCs w:val="20"/>
+        </w:rPr>
+      </w:pPr>
+      <w:r>
+        <w:rPr>
+          <w:rFonts w:ascii="Monaco" w:hAnsi="Monaco"/>
+          <w:i/>
+          <w:iCs/>
+          <w:color w:val="66D9EF"/>
+          <w:sz w:val="20"/>
+          <w:szCs w:val="20"/>
+        </w:rPr>
+        <w:t>background</w:t>
+      </w:r>
+      <w:r>
+        <w:rPr>
+          <w:rFonts w:ascii="Monaco" w:hAnsi="Monaco"/>
+          <w:color w:val="F8F8F2"/>
+          <w:sz w:val="20"/>
+          <w:szCs w:val="20"/>
+        </w:rPr>
+        <w:t xml:space="preserve">: </w:t>
+      </w:r>
+      <w:r>
+        <w:rPr>
+          <w:rFonts w:ascii="Monaco" w:hAnsi="Monaco"/>
+          <w:color w:val="66D9EF"/>
+          <w:sz w:val="20"/>
+          <w:szCs w:val="20"/>
+        </w:rPr>
+        <w:t>linear-gradient</w:t>
+      </w:r>
+      <w:r>
+        <w:rPr>
+          <w:rFonts w:ascii="Monaco" w:hAnsi="Monaco"/>
+          <w:color w:val="F8F8F2"/>
+          <w:sz w:val="20"/>
+          <w:szCs w:val="20"/>
+        </w:rPr>
+        <w:t>(</w:t>
+      </w:r>
+      <w:r>
+        <w:rPr>
+          <w:rFonts w:ascii="Monaco" w:hAnsi="Monaco"/>
+          <w:b/>
+          <w:bCs/>
+          <w:color w:val="68E868"/>
+          <w:sz w:val="20"/>
+          <w:szCs w:val="20"/>
+        </w:rPr>
+        <w:t>left</w:t>
+      </w:r>
+      <w:r>
+        <w:rPr>
+          <w:rFonts w:ascii="Monaco" w:hAnsi="Monaco"/>
+          <w:color w:val="F8F8F2"/>
+          <w:sz w:val="20"/>
+          <w:szCs w:val="20"/>
+        </w:rPr>
+        <w:t xml:space="preserve">, </w:t>
+      </w:r>
+      <w:r>
+        <w:rPr>
+          <w:rFonts w:ascii="Monaco" w:hAnsi="Monaco"/>
+          <w:b/>
+          <w:bCs/>
+          <w:color w:val="68E868"/>
+          <w:sz w:val="20"/>
+          <w:szCs w:val="20"/>
+        </w:rPr>
+        <w:t>red</w:t>
+      </w:r>
+      <w:r>
+        <w:rPr>
+          <w:rFonts w:ascii="Monaco" w:hAnsi="Monaco"/>
+          <w:color w:val="F8F8F2"/>
+          <w:sz w:val="20"/>
+          <w:szCs w:val="20"/>
+        </w:rPr>
+        <w:t xml:space="preserve">, </w:t>
+      </w:r>
+      <w:r>
+        <w:rPr>
+          <w:rFonts w:ascii="Monaco" w:hAnsi="Monaco"/>
+          <w:b/>
+          <w:bCs/>
+          <w:color w:val="68E868"/>
+          <w:sz w:val="20"/>
+          <w:szCs w:val="20"/>
+        </w:rPr>
+        <w:t>green</w:t>
+      </w:r>
+      <w:r>
+        <w:rPr>
+          <w:rFonts w:ascii="Monaco" w:hAnsi="Monaco"/>
+          <w:color w:val="F8F8F2"/>
+          <w:sz w:val="20"/>
+          <w:szCs w:val="20"/>
+        </w:rPr>
+        <w:t>);</w:t>
+      </w:r>
+    </w:p>
+    <w:p>
+      <w:pPr>
+        <w:pStyle w:val="a3"/>
+        <w:numPr>
+          <w:ilvl w:val="1"/>
+          <w:numId w:val="4"/>
+        </w:numPr>
+        <w:ind w:firstLineChars="0"/>
+        <w:rPr>
+          <w:rFonts w:cs="微软雅黑"/>
+        </w:rPr>
+      </w:pPr>
+      <w:r>
+        <w:rPr>
+          <w:rFonts w:cs="微软雅黑"/>
+        </w:rPr>
+        <w:t>linear-gradient([&lt;point&gt; || &lt;angle&gt;]?&lt;stop&gt;,&lt;stop&gt;[,&lt;stop&gt;]*)</w:t>
+      </w:r>
+    </w:p>
+    <w:p>
+      <w:pPr>
+        <w:pStyle w:val="a3"/>
+        <w:numPr>
+          <w:ilvl w:val="2"/>
+          <w:numId w:val="4"/>
+        </w:numPr>
+        <w:ind w:firstLineChars="0"/>
+        <w:rPr>
+          <w:rFonts w:cs="微软雅黑"/>
+        </w:rPr>
+      </w:pPr>
+      <w:r>
+        <w:rPr>
+          <w:rFonts w:cs="微软雅黑" w:hint="eastAsia"/>
+        </w:rPr>
+        <w:t>第一个参数表示线性渐变的方向（角度）</w:t>
+      </w:r>
+      <w:r>
+        <w:rPr>
+          <w:rFonts w:cs="微软雅黑"/>
+        </w:rPr>
+        <w:t>top</w:t>
+      </w:r>
+      <w:r>
+        <w:rPr>
+          <w:rFonts w:cs="微软雅黑" w:hint="eastAsia"/>
+        </w:rPr>
+        <w:t>是从上到下，</w:t>
+      </w:r>
+      <w:r>
+        <w:rPr>
+          <w:rFonts w:cs="微软雅黑"/>
+        </w:rPr>
+        <w:t>left</w:t>
+      </w:r>
+      <w:r>
+        <w:rPr>
+          <w:rFonts w:cs="微软雅黑" w:hint="eastAsia"/>
+        </w:rPr>
+        <w:t>是从左到右，</w:t>
+      </w:r>
+      <w:r>
+        <w:rPr>
+          <w:rFonts w:cs="微软雅黑"/>
+        </w:rPr>
+        <w:t xml:space="preserve"> left top</w:t>
+      </w:r>
+      <w:r>
+        <w:rPr>
+          <w:rFonts w:cs="微软雅黑" w:hint="eastAsia"/>
+        </w:rPr>
+        <w:t>是从左上角到右下角</w:t>
+      </w:r>
+    </w:p>
+    <w:p>
+      <w:pPr>
+        <w:pStyle w:val="a3"/>
+        <w:numPr>
+          <w:ilvl w:val="2"/>
+          <w:numId w:val="4"/>
+        </w:numPr>
+        <w:ind w:firstLineChars="0"/>
+        <w:rPr>
+          <w:rFonts w:cs="微软雅黑" w:hint="eastAsia"/>
+        </w:rPr>
+      </w:pPr>
+      <w:r>
+        <w:rPr>
+          <w:rFonts w:cs="微软雅黑" w:hint="eastAsia"/>
+        </w:rPr>
+        <w:t>第二个和第三个参数分别是起点颜色和终点颜色，可以在它们之间插入更多的参数，表示多种颜色的渐变</w:t>
+      </w:r>
+    </w:p>
+    <w:p>
+      <w:pPr>
+        <w:pStyle w:val="a3"/>
+        <w:numPr>
+          <w:ilvl w:val="1"/>
+          <w:numId w:val="4"/>
+        </w:numPr>
+        <w:ind w:firstLineChars="0"/>
+        <w:rPr>
+          <w:rFonts w:cs="微软雅黑"/>
+        </w:rPr>
+      </w:pPr>
+      <w:r>
+        <w:rPr>
+          <w:rFonts w:cs="微软雅黑"/>
+        </w:rPr>
+        <w:t xml:space="preserve">CSS3 </w:t>
+      </w:r>
+      <w:r>
+        <w:rPr>
+          <w:rFonts w:cs="微软雅黑" w:hint="eastAsia"/>
+        </w:rPr>
+        <w:t>径向渐变</w:t>
+      </w:r>
+    </w:p>
+    <w:p>
+      <w:pPr>
+        <w:pStyle w:val="HTML"/>
+        <w:shd w:val="clear" w:color="auto" w:fill="272822"/>
+        <w:ind w:left="360"/>
+        <w:rPr>
+          <w:rFonts w:ascii="Monaco" w:hAnsi="Monaco"/>
+          <w:color w:val="F8F8F2"/>
+          <w:sz w:val="20"/>
+          <w:szCs w:val="20"/>
+        </w:rPr>
+      </w:pPr>
+      <w:r>
+        <w:rPr>
+          <w:rFonts w:ascii="Monaco" w:hAnsi="Monaco"/>
+          <w:i/>
+          <w:iCs/>
+          <w:color w:val="66D9EF"/>
+          <w:sz w:val="20"/>
+          <w:szCs w:val="20"/>
+        </w:rPr>
+        <w:t>background</w:t>
+      </w:r>
+      <w:r>
+        <w:rPr>
+          <w:rFonts w:ascii="Monaco" w:hAnsi="Monaco"/>
+          <w:color w:val="F8F8F2"/>
+          <w:sz w:val="20"/>
+          <w:szCs w:val="20"/>
+        </w:rPr>
+        <w:t xml:space="preserve">: </w:t>
+      </w:r>
+      <w:r>
+        <w:rPr>
+          <w:rFonts w:ascii="Monaco" w:hAnsi="Monaco"/>
+          <w:color w:val="66D9EF"/>
+          <w:sz w:val="20"/>
+          <w:szCs w:val="20"/>
+        </w:rPr>
+        <w:t>radial-gradient</w:t>
+      </w:r>
+      <w:r>
+        <w:rPr>
+          <w:rFonts w:ascii="Monaco" w:hAnsi="Monaco"/>
+          <w:color w:val="F8F8F2"/>
+          <w:sz w:val="20"/>
+          <w:szCs w:val="20"/>
+        </w:rPr>
+        <w:t>(</w:t>
+      </w:r>
+      <w:r>
+        <w:rPr>
+          <w:rFonts w:ascii="Monaco" w:hAnsi="Monaco"/>
+          <w:color w:val="AE81FF"/>
+          <w:sz w:val="20"/>
+          <w:szCs w:val="20"/>
+        </w:rPr>
+        <w:t>60</w:t>
+      </w:r>
+      <w:r>
+        <w:rPr>
+          <w:rFonts w:ascii="Monaco" w:hAnsi="Monaco"/>
+          <w:color w:val="F92672"/>
+          <w:sz w:val="20"/>
+          <w:szCs w:val="20"/>
+        </w:rPr>
+        <w:t xml:space="preserve">% </w:t>
+      </w:r>
+      <w:r>
+        <w:rPr>
+          <w:rFonts w:ascii="Monaco" w:hAnsi="Monaco"/>
+          <w:color w:val="AE81FF"/>
+          <w:sz w:val="20"/>
+          <w:szCs w:val="20"/>
+        </w:rPr>
+        <w:t>55</w:t>
+      </w:r>
+      <w:r>
+        <w:rPr>
+          <w:rFonts w:ascii="Monaco" w:hAnsi="Monaco"/>
+          <w:color w:val="F92672"/>
+          <w:sz w:val="20"/>
+          <w:szCs w:val="20"/>
+        </w:rPr>
+        <w:t>%</w:t>
+      </w:r>
+      <w:r>
+        <w:rPr>
+          <w:rFonts w:ascii="Monaco" w:hAnsi="Monaco"/>
+          <w:color w:val="F8F8F2"/>
+          <w:sz w:val="20"/>
+          <w:szCs w:val="20"/>
+        </w:rPr>
+        <w:t xml:space="preserve">, </w:t>
+      </w:r>
+      <w:r>
+        <w:rPr>
+          <w:rFonts w:ascii="Monaco" w:hAnsi="Monaco"/>
+          <w:b/>
+          <w:bCs/>
+          <w:color w:val="68E868"/>
+          <w:sz w:val="20"/>
+          <w:szCs w:val="20"/>
+        </w:rPr>
+        <w:t>closest-side</w:t>
+      </w:r>
+      <w:r>
+        <w:rPr>
+          <w:rFonts w:ascii="Monaco" w:hAnsi="Monaco"/>
+          <w:color w:val="F8F8F2"/>
+          <w:sz w:val="20"/>
+          <w:szCs w:val="20"/>
+        </w:rPr>
+        <w:t xml:space="preserve">, </w:t>
+      </w:r>
+      <w:r>
+        <w:rPr>
+          <w:rFonts w:ascii="Monaco" w:hAnsi="Monaco"/>
+          <w:b/>
+          <w:bCs/>
+          <w:color w:val="68E868"/>
+          <w:sz w:val="20"/>
+          <w:szCs w:val="20"/>
+        </w:rPr>
+        <w:t>blue</w:t>
+      </w:r>
+      <w:r>
+        <w:rPr>
+          <w:rFonts w:ascii="Monaco" w:hAnsi="Monaco"/>
+          <w:color w:val="F8F8F2"/>
+          <w:sz w:val="20"/>
+          <w:szCs w:val="20"/>
+        </w:rPr>
+        <w:t xml:space="preserve">, </w:t>
+      </w:r>
+      <w:r>
+        <w:rPr>
+          <w:rFonts w:ascii="Monaco" w:hAnsi="Monaco"/>
+          <w:b/>
+          <w:bCs/>
+          <w:color w:val="68E868"/>
+          <w:sz w:val="20"/>
+          <w:szCs w:val="20"/>
+        </w:rPr>
+        <w:t>green</w:t>
+      </w:r>
+      <w:r>
+        <w:rPr>
+          <w:rFonts w:ascii="Monaco" w:hAnsi="Monaco"/>
+          <w:color w:val="F8F8F2"/>
+          <w:sz w:val="20"/>
+          <w:szCs w:val="20"/>
+        </w:rPr>
+        <w:t xml:space="preserve">, </w:t>
+      </w:r>
+      <w:r>
+        <w:rPr>
+          <w:rFonts w:ascii="Monaco" w:hAnsi="Monaco"/>
+          <w:b/>
+          <w:bCs/>
+          <w:color w:val="68E868"/>
+          <w:sz w:val="20"/>
+          <w:szCs w:val="20"/>
+        </w:rPr>
+        <w:t>yellow</w:t>
+      </w:r>
+      <w:r>
+        <w:rPr>
+          <w:rFonts w:ascii="Monaco" w:hAnsi="Monaco"/>
+          <w:color w:val="F8F8F2"/>
+          <w:sz w:val="20"/>
+          <w:szCs w:val="20"/>
+        </w:rPr>
+        <w:t xml:space="preserve">, </w:t>
+      </w:r>
+      <w:r>
+        <w:rPr>
+          <w:rFonts w:ascii="Monaco" w:hAnsi="Monaco"/>
+          <w:b/>
+          <w:bCs/>
+          <w:color w:val="68E868"/>
+          <w:sz w:val="20"/>
+          <w:szCs w:val="20"/>
+        </w:rPr>
+        <w:t>black</w:t>
+      </w:r>
+      <w:r>
+        <w:rPr>
+          <w:rFonts w:ascii="Monaco" w:hAnsi="Monaco"/>
+          <w:color w:val="F8F8F2"/>
+          <w:sz w:val="20"/>
+          <w:szCs w:val="20"/>
+        </w:rPr>
+        <w:t>);</w:t>
+      </w:r>
+    </w:p>
+    <w:p>
+      <w:pPr>
+        <w:ind w:firstLine="360"/>
+        <w:rPr>
+          <w:rFonts w:eastAsia="微软雅黑" w:cs="微软雅黑" w:hint="eastAsia"/>
+        </w:rPr>
+      </w:pPr>
       <w:bookmarkStart w:id="0" w:name="_GoBack"/>
       <w:bookmarkEnd w:id="0"/>
       <w:r>
-        <w:t xml:space="preserve"> </w:t>
-      </w:r>
+        <w:rPr>
+          <w:rFonts w:cs="微软雅黑"/>
+        </w:rPr>
+        <w:t>radial-gradient([bg-position||&lt;angle&gt;]?[&lt;shape&gt;||&lt;size&gt;,]?&lt;color-stop&gt;,&lt;color-stop&gt;[,&lt;color-stop&gt;]*)</w:t>
+      </w:r>
+    </w:p>
+    <w:p>
+      <w:pPr>
+        <w:pStyle w:val="a3"/>
+        <w:ind w:left="360" w:firstLineChars="0" w:firstLine="0"/>
+        <w:rPr>
+          <w:rFonts w:cs="微软雅黑"/>
+        </w:rPr>
+      </w:pPr>
     </w:p>
     <w:sectPr>
       <w:pgSz w:w="11906" w:h="16838"/>
@@ -4475,10 +7022,123 @@
 
 <file path=word/numbering.xml><?xml version="1.0" encoding="utf-8"?>
 <w:numbering xmlns:wpc="http://schemas.microsoft.com/office/word/2010/wordprocessingCanvas" xmlns:mc="http://schemas.openxmlformats.org/markup-compatibility/2006" xmlns:o="urn:schemas-microsoft-com:office:office" xmlns:r="http://schemas.openxmlformats.org/officeDocument/2006/relationships" xmlns:m="http://schemas.openxmlformats.org/officeDocument/2006/math" xmlns:v="urn:schemas-microsoft-com:vml" xmlns:wp14="http://schemas.microsoft.com/office/word/2010/wordprocessingDrawing" xmlns:wp="http://schemas.openxmlformats.org/drawingml/2006/wordprocessingDrawing" xmlns:w10="urn:schemas-microsoft-com:office:word" xmlns:w="http://schemas.openxmlformats.org/wordprocessingml/2006/main" xmlns:w14="http://schemas.microsoft.com/office/word/2010/wordml" xmlns:w15="http://schemas.microsoft.com/office/word/2012/wordml" xmlns:wpg="http://schemas.microsoft.com/office/word/2010/wordprocessingGroup" xmlns:wpi="http://schemas.microsoft.com/office/word/2010/wordprocessingInk" xmlns:wne="http://schemas.microsoft.com/office/word/2006/wordml" xmlns:wps="http://schemas.microsoft.com/office/word/2010/wordprocessingShape" mc:Ignorable="w14 w15 wp14">
-  <w:abstractNum w:abstractNumId="0">
+  <w:abstractNum w:abstractNumId="0" w15:restartNumberingAfterBreak="0">
+    <w:nsid w:val="1A3647FE"/>
+    <w:multiLevelType w:val="hybridMultilevel"/>
+    <w:tmpl w:val="D9147A56"/>
+    <w:lvl w:ilvl="0" w:tplc="0409000B">
+      <w:start w:val="1"/>
+      <w:numFmt w:val="bullet"/>
+      <w:lvlText w:val=""/>
+      <w:lvlJc w:val="left"/>
+      <w:pPr>
+        <w:ind w:left="1680" w:hanging="420"/>
+      </w:pPr>
+      <w:rPr>
+        <w:rFonts w:ascii="Wingdings" w:hAnsi="Wingdings" w:hint="default"/>
+      </w:rPr>
+    </w:lvl>
+    <w:lvl w:ilvl="1" w:tplc="04090003" w:tentative="1">
+      <w:start w:val="1"/>
+      <w:numFmt w:val="bullet"/>
+      <w:lvlText w:val=""/>
+      <w:lvlJc w:val="left"/>
+      <w:pPr>
+        <w:ind w:left="2100" w:hanging="420"/>
+      </w:pPr>
+      <w:rPr>
+        <w:rFonts w:ascii="Wingdings" w:hAnsi="Wingdings" w:hint="default"/>
+      </w:rPr>
+    </w:lvl>
+    <w:lvl w:ilvl="2" w:tplc="04090005" w:tentative="1">
+      <w:start w:val="1"/>
+      <w:numFmt w:val="bullet"/>
+      <w:lvlText w:val=""/>
+      <w:lvlJc w:val="left"/>
+      <w:pPr>
+        <w:ind w:left="2520" w:hanging="420"/>
+      </w:pPr>
+      <w:rPr>
+        <w:rFonts w:ascii="Wingdings" w:hAnsi="Wingdings" w:hint="default"/>
+      </w:rPr>
+    </w:lvl>
+    <w:lvl w:ilvl="3" w:tplc="04090001" w:tentative="1">
+      <w:start w:val="1"/>
+      <w:numFmt w:val="bullet"/>
+      <w:lvlText w:val=""/>
+      <w:lvlJc w:val="left"/>
+      <w:pPr>
+        <w:ind w:left="2940" w:hanging="420"/>
+      </w:pPr>
+      <w:rPr>
+        <w:rFonts w:ascii="Wingdings" w:hAnsi="Wingdings" w:hint="default"/>
+      </w:rPr>
+    </w:lvl>
+    <w:lvl w:ilvl="4" w:tplc="04090003" w:tentative="1">
+      <w:start w:val="1"/>
+      <w:numFmt w:val="bullet"/>
+      <w:lvlText w:val=""/>
+      <w:lvlJc w:val="left"/>
+      <w:pPr>
+        <w:ind w:left="3360" w:hanging="420"/>
+      </w:pPr>
+      <w:rPr>
+        <w:rFonts w:ascii="Wingdings" w:hAnsi="Wingdings" w:hint="default"/>
+      </w:rPr>
+    </w:lvl>
+    <w:lvl w:ilvl="5" w:tplc="04090005" w:tentative="1">
+      <w:start w:val="1"/>
+      <w:numFmt w:val="bullet"/>
+      <w:lvlText w:val=""/>
+      <w:lvlJc w:val="left"/>
+      <w:pPr>
+        <w:ind w:left="3780" w:hanging="420"/>
+      </w:pPr>
+      <w:rPr>
+        <w:rFonts w:ascii="Wingdings" w:hAnsi="Wingdings" w:hint="default"/>
+      </w:rPr>
+    </w:lvl>
+    <w:lvl w:ilvl="6" w:tplc="04090001" w:tentative="1">
+      <w:start w:val="1"/>
+      <w:numFmt w:val="bullet"/>
+      <w:lvlText w:val=""/>
+      <w:lvlJc w:val="left"/>
+      <w:pPr>
+        <w:ind w:left="4200" w:hanging="420"/>
+      </w:pPr>
+      <w:rPr>
+        <w:rFonts w:ascii="Wingdings" w:hAnsi="Wingdings" w:hint="default"/>
+      </w:rPr>
+    </w:lvl>
+    <w:lvl w:ilvl="7" w:tplc="04090003" w:tentative="1">
+      <w:start w:val="1"/>
+      <w:numFmt w:val="bullet"/>
+      <w:lvlText w:val=""/>
+      <w:lvlJc w:val="left"/>
+      <w:pPr>
+        <w:ind w:left="4620" w:hanging="420"/>
+      </w:pPr>
+      <w:rPr>
+        <w:rFonts w:ascii="Wingdings" w:hAnsi="Wingdings" w:hint="default"/>
+      </w:rPr>
+    </w:lvl>
+    <w:lvl w:ilvl="8" w:tplc="04090005" w:tentative="1">
+      <w:start w:val="1"/>
+      <w:numFmt w:val="bullet"/>
+      <w:lvlText w:val=""/>
+      <w:lvlJc w:val="left"/>
+      <w:pPr>
+        <w:ind w:left="5040" w:hanging="420"/>
+      </w:pPr>
+      <w:rPr>
+        <w:rFonts w:ascii="Wingdings" w:hAnsi="Wingdings" w:hint="default"/>
+      </w:rPr>
+    </w:lvl>
+  </w:abstractNum>
+  <w:abstractNum w:abstractNumId="1" w15:restartNumberingAfterBreak="0">
     <w:nsid w:val="30597F91"/>
     <w:multiLevelType w:val="hybridMultilevel"/>
-    <w:tmpl w:val="62B41DA8"/>
+    <w:tmpl w:val="43CAF1F2"/>
     <w:lvl w:ilvl="0" w:tplc="00FE80D6">
       <w:start w:val="1"/>
       <w:numFmt w:val="decimal"/>
@@ -4500,14 +7160,17 @@
         <w:ind w:left="840" w:hanging="420"/>
       </w:pPr>
     </w:lvl>
-    <w:lvl w:ilvl="2" w:tplc="0409001B" w:tentative="1">
+    <w:lvl w:ilvl="2" w:tplc="0409000B">
       <w:start w:val="1"/>
-      <w:numFmt w:val="lowerRoman"/>
-      <w:lvlText w:val="%3."/>
-      <w:lvlJc w:val="right"/>
+      <w:numFmt w:val="bullet"/>
+      <w:lvlText w:val=""/>
+      <w:lvlJc w:val="left"/>
       <w:pPr>
         <w:ind w:left="1260" w:hanging="420"/>
       </w:pPr>
+      <w:rPr>
+        <w:rFonts w:ascii="Wingdings" w:hAnsi="Wingdings" w:hint="default"/>
+      </w:rPr>
     </w:lvl>
     <w:lvl w:ilvl="3" w:tplc="0409000F" w:tentative="1">
       <w:start w:val="1"/>
@@ -4564,7 +7227,7 @@
       </w:pPr>
     </w:lvl>
   </w:abstractNum>
-  <w:abstractNum w:abstractNumId="1">
+  <w:abstractNum w:abstractNumId="2" w15:restartNumberingAfterBreak="0">
     <w:nsid w:val="34C81A28"/>
     <w:multiLevelType w:val="hybridMultilevel"/>
     <w:tmpl w:val="C05C4164"/>
@@ -4653,7 +7316,7 @@
       </w:pPr>
     </w:lvl>
   </w:abstractNum>
-  <w:abstractNum w:abstractNumId="2">
+  <w:abstractNum w:abstractNumId="3" w15:restartNumberingAfterBreak="0">
     <w:nsid w:val="3720167F"/>
     <w:multiLevelType w:val="hybridMultilevel"/>
     <w:tmpl w:val="E4C861E4"/>
@@ -4745,7 +7408,120 @@
       </w:pPr>
     </w:lvl>
   </w:abstractNum>
-  <w:abstractNum w:abstractNumId="3">
+  <w:abstractNum w:abstractNumId="4" w15:restartNumberingAfterBreak="0">
+    <w:nsid w:val="627F64C7"/>
+    <w:multiLevelType w:val="hybridMultilevel"/>
+    <w:tmpl w:val="5CE88D80"/>
+    <w:lvl w:ilvl="0" w:tplc="0409000B">
+      <w:start w:val="1"/>
+      <w:numFmt w:val="bullet"/>
+      <w:lvlText w:val=""/>
+      <w:lvlJc w:val="left"/>
+      <w:pPr>
+        <w:ind w:left="780" w:hanging="420"/>
+      </w:pPr>
+      <w:rPr>
+        <w:rFonts w:ascii="Wingdings" w:hAnsi="Wingdings" w:hint="default"/>
+      </w:rPr>
+    </w:lvl>
+    <w:lvl w:ilvl="1" w:tplc="04090003" w:tentative="1">
+      <w:start w:val="1"/>
+      <w:numFmt w:val="bullet"/>
+      <w:lvlText w:val=""/>
+      <w:lvlJc w:val="left"/>
+      <w:pPr>
+        <w:ind w:left="1200" w:hanging="420"/>
+      </w:pPr>
+      <w:rPr>
+        <w:rFonts w:ascii="Wingdings" w:hAnsi="Wingdings" w:hint="default"/>
+      </w:rPr>
+    </w:lvl>
+    <w:lvl w:ilvl="2" w:tplc="04090005" w:tentative="1">
+      <w:start w:val="1"/>
+      <w:numFmt w:val="bullet"/>
+      <w:lvlText w:val=""/>
+      <w:lvlJc w:val="left"/>
+      <w:pPr>
+        <w:ind w:left="1620" w:hanging="420"/>
+      </w:pPr>
+      <w:rPr>
+        <w:rFonts w:ascii="Wingdings" w:hAnsi="Wingdings" w:hint="default"/>
+      </w:rPr>
+    </w:lvl>
+    <w:lvl w:ilvl="3" w:tplc="04090001" w:tentative="1">
+      <w:start w:val="1"/>
+      <w:numFmt w:val="bullet"/>
+      <w:lvlText w:val=""/>
+      <w:lvlJc w:val="left"/>
+      <w:pPr>
+        <w:ind w:left="2040" w:hanging="420"/>
+      </w:pPr>
+      <w:rPr>
+        <w:rFonts w:ascii="Wingdings" w:hAnsi="Wingdings" w:hint="default"/>
+      </w:rPr>
+    </w:lvl>
+    <w:lvl w:ilvl="4" w:tplc="04090003" w:tentative="1">
+      <w:start w:val="1"/>
+      <w:numFmt w:val="bullet"/>
+      <w:lvlText w:val=""/>
+      <w:lvlJc w:val="left"/>
+      <w:pPr>
+        <w:ind w:left="2460" w:hanging="420"/>
+      </w:pPr>
+      <w:rPr>
+        <w:rFonts w:ascii="Wingdings" w:hAnsi="Wingdings" w:hint="default"/>
+      </w:rPr>
+    </w:lvl>
+    <w:lvl w:ilvl="5" w:tplc="04090005" w:tentative="1">
+      <w:start w:val="1"/>
+      <w:numFmt w:val="bullet"/>
+      <w:lvlText w:val=""/>
+      <w:lvlJc w:val="left"/>
+      <w:pPr>
+        <w:ind w:left="2880" w:hanging="420"/>
+      </w:pPr>
+      <w:rPr>
+        <w:rFonts w:ascii="Wingdings" w:hAnsi="Wingdings" w:hint="default"/>
+      </w:rPr>
+    </w:lvl>
+    <w:lvl w:ilvl="6" w:tplc="04090001" w:tentative="1">
+      <w:start w:val="1"/>
+      <w:numFmt w:val="bullet"/>
+      <w:lvlText w:val=""/>
+      <w:lvlJc w:val="left"/>
+      <w:pPr>
+        <w:ind w:left="3300" w:hanging="420"/>
+      </w:pPr>
+      <w:rPr>
+        <w:rFonts w:ascii="Wingdings" w:hAnsi="Wingdings" w:hint="default"/>
+      </w:rPr>
+    </w:lvl>
+    <w:lvl w:ilvl="7" w:tplc="04090003" w:tentative="1">
+      <w:start w:val="1"/>
+      <w:numFmt w:val="bullet"/>
+      <w:lvlText w:val=""/>
+      <w:lvlJc w:val="left"/>
+      <w:pPr>
+        <w:ind w:left="3720" w:hanging="420"/>
+      </w:pPr>
+      <w:rPr>
+        <w:rFonts w:ascii="Wingdings" w:hAnsi="Wingdings" w:hint="default"/>
+      </w:rPr>
+    </w:lvl>
+    <w:lvl w:ilvl="8" w:tplc="04090005" w:tentative="1">
+      <w:start w:val="1"/>
+      <w:numFmt w:val="bullet"/>
+      <w:lvlText w:val=""/>
+      <w:lvlJc w:val="left"/>
+      <w:pPr>
+        <w:ind w:left="4140" w:hanging="420"/>
+      </w:pPr>
+      <w:rPr>
+        <w:rFonts w:ascii="Wingdings" w:hAnsi="Wingdings" w:hint="default"/>
+      </w:rPr>
+    </w:lvl>
+  </w:abstractNum>
+  <w:abstractNum w:abstractNumId="5" w15:restartNumberingAfterBreak="0">
     <w:nsid w:val="642E0ED4"/>
     <w:multiLevelType w:val="hybridMultilevel"/>
     <w:tmpl w:val="21982B08"/>
@@ -4831,17 +7607,112 @@
       </w:pPr>
     </w:lvl>
   </w:abstractNum>
+  <w:abstractNum w:abstractNumId="6" w15:restartNumberingAfterBreak="0">
+    <w:nsid w:val="667615DB"/>
+    <w:multiLevelType w:val="hybridMultilevel"/>
+    <w:tmpl w:val="52A62252"/>
+    <w:lvl w:ilvl="0" w:tplc="0409000F">
+      <w:start w:val="1"/>
+      <w:numFmt w:val="decimal"/>
+      <w:lvlText w:val="%1."/>
+      <w:lvlJc w:val="left"/>
+      <w:pPr>
+        <w:ind w:left="780" w:hanging="420"/>
+      </w:pPr>
+    </w:lvl>
+    <w:lvl w:ilvl="1" w:tplc="04090019" w:tentative="1">
+      <w:start w:val="1"/>
+      <w:numFmt w:val="lowerLetter"/>
+      <w:lvlText w:val="%2)"/>
+      <w:lvlJc w:val="left"/>
+      <w:pPr>
+        <w:ind w:left="1200" w:hanging="420"/>
+      </w:pPr>
+    </w:lvl>
+    <w:lvl w:ilvl="2" w:tplc="0409001B" w:tentative="1">
+      <w:start w:val="1"/>
+      <w:numFmt w:val="lowerRoman"/>
+      <w:lvlText w:val="%3."/>
+      <w:lvlJc w:val="right"/>
+      <w:pPr>
+        <w:ind w:left="1620" w:hanging="420"/>
+      </w:pPr>
+    </w:lvl>
+    <w:lvl w:ilvl="3" w:tplc="0409000F" w:tentative="1">
+      <w:start w:val="1"/>
+      <w:numFmt w:val="decimal"/>
+      <w:lvlText w:val="%4."/>
+      <w:lvlJc w:val="left"/>
+      <w:pPr>
+        <w:ind w:left="2040" w:hanging="420"/>
+      </w:pPr>
+    </w:lvl>
+    <w:lvl w:ilvl="4" w:tplc="04090019" w:tentative="1">
+      <w:start w:val="1"/>
+      <w:numFmt w:val="lowerLetter"/>
+      <w:lvlText w:val="%5)"/>
+      <w:lvlJc w:val="left"/>
+      <w:pPr>
+        <w:ind w:left="2460" w:hanging="420"/>
+      </w:pPr>
+    </w:lvl>
+    <w:lvl w:ilvl="5" w:tplc="0409001B" w:tentative="1">
+      <w:start w:val="1"/>
+      <w:numFmt w:val="lowerRoman"/>
+      <w:lvlText w:val="%6."/>
+      <w:lvlJc w:val="right"/>
+      <w:pPr>
+        <w:ind w:left="2880" w:hanging="420"/>
+      </w:pPr>
+    </w:lvl>
+    <w:lvl w:ilvl="6" w:tplc="0409000F" w:tentative="1">
+      <w:start w:val="1"/>
+      <w:numFmt w:val="decimal"/>
+      <w:lvlText w:val="%7."/>
+      <w:lvlJc w:val="left"/>
+      <w:pPr>
+        <w:ind w:left="3300" w:hanging="420"/>
+      </w:pPr>
+    </w:lvl>
+    <w:lvl w:ilvl="7" w:tplc="04090019" w:tentative="1">
+      <w:start w:val="1"/>
+      <w:numFmt w:val="lowerLetter"/>
+      <w:lvlText w:val="%8)"/>
+      <w:lvlJc w:val="left"/>
+      <w:pPr>
+        <w:ind w:left="3720" w:hanging="420"/>
+      </w:pPr>
+    </w:lvl>
+    <w:lvl w:ilvl="8" w:tplc="0409001B" w:tentative="1">
+      <w:start w:val="1"/>
+      <w:numFmt w:val="lowerRoman"/>
+      <w:lvlText w:val="%9."/>
+      <w:lvlJc w:val="right"/>
+      <w:pPr>
+        <w:ind w:left="4140" w:hanging="420"/>
+      </w:pPr>
+    </w:lvl>
+  </w:abstractNum>
   <w:num w:numId="1">
+    <w:abstractNumId w:val="2"/>
+  </w:num>
+  <w:num w:numId="2">
+    <w:abstractNumId w:val="3"/>
+  </w:num>
+  <w:num w:numId="3">
+    <w:abstractNumId w:val="5"/>
+  </w:num>
+  <w:num w:numId="4">
     <w:abstractNumId w:val="1"/>
   </w:num>
-  <w:num w:numId="2">
-    <w:abstractNumId w:val="2"/>
+  <w:num w:numId="5">
+    <w:abstractNumId w:val="0"/>
   </w:num>
-  <w:num w:numId="3">
-    <w:abstractNumId w:val="3"/>
+  <w:num w:numId="6">
+    <w:abstractNumId w:val="4"/>
   </w:num>
-  <w:num w:numId="4">
-    <w:abstractNumId w:val="0"/>
+  <w:num w:numId="7">
+    <w:abstractNumId w:val="6"/>
   </w:num>
 </w:numbering>
 </file>
@@ -5300,9 +8171,10 @@
     <w:basedOn w:val="a"/>
     <w:uiPriority w:val="34"/>
     <w:qFormat/>
-    <w:rsid w:val="00340857"/>
+    <w:rsid w:val="004632C3"/>
     <w:pPr>
-      <w:ind w:firstLineChars="200" w:firstLine="420"/>
+      <w:spacing w:line="360" w:lineRule="exact"/>
+      <w:ind w:firstLineChars="200" w:firstLine="200"/>
     </w:pPr>
     <w:rPr>
       <w:rFonts w:eastAsia="微软雅黑"/>
@@ -5313,7 +8185,6 @@
     <w:basedOn w:val="a"/>
     <w:link w:val="HTMLChar"/>
     <w:uiPriority w:val="99"/>
-    <w:semiHidden/>
     <w:unhideWhenUsed/>
     <w:rsid w:val="00C92774"/>
     <w:pPr>
@@ -5351,7 +8222,6 @@
     <w:basedOn w:val="a0"/>
     <w:link w:val="HTML"/>
     <w:uiPriority w:val="99"/>
-    <w:semiHidden/>
     <w:rsid w:val="00C92774"/>
     <w:rPr>
       <w:rFonts w:ascii="宋体" w:eastAsia="宋体" w:hAnsi="宋体" w:cs="宋体"/>
@@ -5673,7 +8543,7 @@
 </file>
 
 <file path=customXml/itemProps1.xml><?xml version="1.0" encoding="utf-8"?>
-<ds:datastoreItem xmlns:ds="http://schemas.openxmlformats.org/officeDocument/2006/customXml" ds:itemID="{98C17A94-CEC2-41F3-92C3-8F017761A662}">
+<ds:datastoreItem xmlns:ds="http://schemas.openxmlformats.org/officeDocument/2006/customXml" ds:itemID="{A24CD51D-E651-4FA7-9DC6-6DA44C4757DD}">
   <ds:schemaRefs>
     <ds:schemaRef ds:uri="http://schemas.openxmlformats.org/officeDocument/2006/bibliography"/>
   </ds:schemaRefs>

</xml_diff>